<commit_message>
Adding Context as paratmer to Decode in IItem Implementing Encode and Decode of ComplexItem Adding Item Syntax Definition do HLD.docx
</commit_message>
<xml_diff>
--- a/MapGenerator High Level Design.docx
+++ b/MapGenerator High Level Design.docx
@@ -8,7 +8,7 @@
         <w:bidi w:val="0"/>
         <w:jc w:val="center"/>
       </w:pPr>
-      <w:bookmarkStart w:id="0" w:name="_Toc240085088"/>
+      <w:bookmarkStart w:id="0" w:name="_Toc240359074"/>
       <w:r>
         <w:t>MapGenerator High Level Design</w:t>
       </w:r>
@@ -64,6 +64,7 @@
               <w:tab w:val="right" w:leader="dot" w:pos="10456"/>
             </w:tabs>
             <w:bidi w:val="0"/>
+            <w:jc w:val="right"/>
             <w:rPr>
               <w:rFonts w:eastAsiaTheme="minorEastAsia"/>
               <w:noProof/>
@@ -79,7 +80,7 @@
           <w:r>
             <w:fldChar w:fldCharType="separate"/>
           </w:r>
-          <w:hyperlink w:anchor="_Toc240085088" w:history="1">
+          <w:hyperlink w:anchor="_Toc240359074" w:history="1">
             <w:r>
               <w:rPr>
                 <w:rStyle w:val="Hyperlink"/>
@@ -97,8 +98,8 @@
             </w:r>
             <w:r>
               <w:rPr>
+                <w:rStyle w:val="Hyperlink"/>
                 <w:noProof/>
-                <w:webHidden/>
                 <w:rtl/>
               </w:rPr>
               <w:fldChar w:fldCharType="begin"/>
@@ -131,7 +132,7 @@
                 <w:noProof/>
                 <w:webHidden/>
               </w:rPr>
-              <w:instrText>Toc240085088 \h</w:instrText>
+              <w:instrText>Toc240359074 \h</w:instrText>
             </w:r>
             <w:r>
               <w:rPr>
@@ -143,15 +144,15 @@
             </w:r>
             <w:r>
               <w:rPr>
+                <w:rStyle w:val="Hyperlink"/>
                 <w:noProof/>
-                <w:webHidden/>
                 <w:rtl/>
               </w:rPr>
             </w:r>
             <w:r>
               <w:rPr>
+                <w:rStyle w:val="Hyperlink"/>
                 <w:noProof/>
-                <w:webHidden/>
                 <w:rtl/>
               </w:rPr>
               <w:fldChar w:fldCharType="separate"/>
@@ -166,8 +167,8 @@
             </w:r>
             <w:r>
               <w:rPr>
+                <w:rStyle w:val="Hyperlink"/>
                 <w:noProof/>
-                <w:webHidden/>
                 <w:rtl/>
               </w:rPr>
               <w:fldChar w:fldCharType="end"/>
@@ -177,13 +178,14 @@
         <w:p>
           <w:pPr>
             <w:pStyle w:val="TOC2"/>
+            <w:jc w:val="right"/>
             <w:rPr>
               <w:rFonts w:eastAsiaTheme="minorEastAsia"/>
               <w:noProof/>
               <w:rtl/>
             </w:rPr>
           </w:pPr>
-          <w:hyperlink w:anchor="_Toc240085089" w:history="1">
+          <w:hyperlink w:anchor="_Toc240359075" w:history="1">
             <w:r>
               <w:rPr>
                 <w:rStyle w:val="Hyperlink"/>
@@ -201,8 +203,8 @@
             </w:r>
             <w:r>
               <w:rPr>
+                <w:rStyle w:val="Hyperlink"/>
                 <w:noProof/>
-                <w:webHidden/>
                 <w:rtl/>
               </w:rPr>
               <w:fldChar w:fldCharType="begin"/>
@@ -235,7 +237,7 @@
                 <w:noProof/>
                 <w:webHidden/>
               </w:rPr>
-              <w:instrText>Toc240085089 \h</w:instrText>
+              <w:instrText>Toc240359075 \h</w:instrText>
             </w:r>
             <w:r>
               <w:rPr>
@@ -247,15 +249,15 @@
             </w:r>
             <w:r>
               <w:rPr>
+                <w:rStyle w:val="Hyperlink"/>
                 <w:noProof/>
-                <w:webHidden/>
                 <w:rtl/>
               </w:rPr>
             </w:r>
             <w:r>
               <w:rPr>
+                <w:rStyle w:val="Hyperlink"/>
                 <w:noProof/>
-                <w:webHidden/>
                 <w:rtl/>
               </w:rPr>
               <w:fldChar w:fldCharType="separate"/>
@@ -270,8 +272,8 @@
             </w:r>
             <w:r>
               <w:rPr>
+                <w:rStyle w:val="Hyperlink"/>
                 <w:noProof/>
-                <w:webHidden/>
                 <w:rtl/>
               </w:rPr>
               <w:fldChar w:fldCharType="end"/>
@@ -281,13 +283,14 @@
         <w:p>
           <w:pPr>
             <w:pStyle w:val="TOC2"/>
+            <w:jc w:val="right"/>
             <w:rPr>
               <w:rFonts w:eastAsiaTheme="minorEastAsia"/>
               <w:noProof/>
               <w:rtl/>
             </w:rPr>
           </w:pPr>
-          <w:hyperlink w:anchor="_Toc240085090" w:history="1">
+          <w:hyperlink w:anchor="_Toc240359076" w:history="1">
             <w:r>
               <w:rPr>
                 <w:rStyle w:val="Hyperlink"/>
@@ -305,8 +308,8 @@
             </w:r>
             <w:r>
               <w:rPr>
+                <w:rStyle w:val="Hyperlink"/>
                 <w:noProof/>
-                <w:webHidden/>
                 <w:rtl/>
               </w:rPr>
               <w:fldChar w:fldCharType="begin"/>
@@ -339,7 +342,7 @@
                 <w:noProof/>
                 <w:webHidden/>
               </w:rPr>
-              <w:instrText>Toc240085090 \h</w:instrText>
+              <w:instrText>Toc240359076 \h</w:instrText>
             </w:r>
             <w:r>
               <w:rPr>
@@ -351,15 +354,15 @@
             </w:r>
             <w:r>
               <w:rPr>
+                <w:rStyle w:val="Hyperlink"/>
                 <w:noProof/>
-                <w:webHidden/>
                 <w:rtl/>
               </w:rPr>
             </w:r>
             <w:r>
               <w:rPr>
+                <w:rStyle w:val="Hyperlink"/>
                 <w:noProof/>
-                <w:webHidden/>
                 <w:rtl/>
               </w:rPr>
               <w:fldChar w:fldCharType="separate"/>
@@ -374,8 +377,8 @@
             </w:r>
             <w:r>
               <w:rPr>
+                <w:rStyle w:val="Hyperlink"/>
                 <w:noProof/>
-                <w:webHidden/>
                 <w:rtl/>
               </w:rPr>
               <w:fldChar w:fldCharType="end"/>
@@ -385,13 +388,14 @@
         <w:p>
           <w:pPr>
             <w:pStyle w:val="TOC2"/>
+            <w:jc w:val="right"/>
             <w:rPr>
               <w:rFonts w:eastAsiaTheme="minorEastAsia"/>
               <w:noProof/>
               <w:rtl/>
             </w:rPr>
           </w:pPr>
-          <w:hyperlink w:anchor="_Toc240085091" w:history="1">
+          <w:hyperlink w:anchor="_Toc240359077" w:history="1">
             <w:r>
               <w:rPr>
                 <w:rStyle w:val="Hyperlink"/>
@@ -409,8 +413,8 @@
             </w:r>
             <w:r>
               <w:rPr>
+                <w:rStyle w:val="Hyperlink"/>
                 <w:noProof/>
-                <w:webHidden/>
                 <w:rtl/>
               </w:rPr>
               <w:fldChar w:fldCharType="begin"/>
@@ -443,7 +447,7 @@
                 <w:noProof/>
                 <w:webHidden/>
               </w:rPr>
-              <w:instrText>Toc240085091 \h</w:instrText>
+              <w:instrText>Toc240359077 \h</w:instrText>
             </w:r>
             <w:r>
               <w:rPr>
@@ -455,15 +459,15 @@
             </w:r>
             <w:r>
               <w:rPr>
+                <w:rStyle w:val="Hyperlink"/>
                 <w:noProof/>
-                <w:webHidden/>
                 <w:rtl/>
               </w:rPr>
             </w:r>
             <w:r>
               <w:rPr>
+                <w:rStyle w:val="Hyperlink"/>
                 <w:noProof/>
-                <w:webHidden/>
                 <w:rtl/>
               </w:rPr>
               <w:fldChar w:fldCharType="separate"/>
@@ -478,8 +482,8 @@
             </w:r>
             <w:r>
               <w:rPr>
+                <w:rStyle w:val="Hyperlink"/>
                 <w:noProof/>
-                <w:webHidden/>
                 <w:rtl/>
               </w:rPr>
               <w:fldChar w:fldCharType="end"/>
@@ -489,13 +493,14 @@
         <w:p>
           <w:pPr>
             <w:pStyle w:val="TOC2"/>
+            <w:jc w:val="right"/>
             <w:rPr>
               <w:rFonts w:eastAsiaTheme="minorEastAsia"/>
               <w:noProof/>
               <w:rtl/>
             </w:rPr>
           </w:pPr>
-          <w:hyperlink w:anchor="_Toc240085092" w:history="1">
+          <w:hyperlink w:anchor="_Toc240359078" w:history="1">
             <w:r>
               <w:rPr>
                 <w:rStyle w:val="Hyperlink"/>
@@ -513,8 +518,8 @@
             </w:r>
             <w:r>
               <w:rPr>
+                <w:rStyle w:val="Hyperlink"/>
                 <w:noProof/>
-                <w:webHidden/>
                 <w:rtl/>
               </w:rPr>
               <w:fldChar w:fldCharType="begin"/>
@@ -547,7 +552,7 @@
                 <w:noProof/>
                 <w:webHidden/>
               </w:rPr>
-              <w:instrText>Toc240085092 \h</w:instrText>
+              <w:instrText>Toc240359078 \h</w:instrText>
             </w:r>
             <w:r>
               <w:rPr>
@@ -559,15 +564,15 @@
             </w:r>
             <w:r>
               <w:rPr>
+                <w:rStyle w:val="Hyperlink"/>
                 <w:noProof/>
-                <w:webHidden/>
                 <w:rtl/>
               </w:rPr>
             </w:r>
             <w:r>
               <w:rPr>
+                <w:rStyle w:val="Hyperlink"/>
                 <w:noProof/>
-                <w:webHidden/>
                 <w:rtl/>
               </w:rPr>
               <w:fldChar w:fldCharType="separate"/>
@@ -582,8 +587,8 @@
             </w:r>
             <w:r>
               <w:rPr>
+                <w:rStyle w:val="Hyperlink"/>
                 <w:noProof/>
-                <w:webHidden/>
                 <w:rtl/>
               </w:rPr>
               <w:fldChar w:fldCharType="end"/>
@@ -593,13 +598,14 @@
         <w:p>
           <w:pPr>
             <w:pStyle w:val="TOC2"/>
+            <w:jc w:val="right"/>
             <w:rPr>
               <w:rFonts w:eastAsiaTheme="minorEastAsia"/>
               <w:noProof/>
               <w:rtl/>
             </w:rPr>
           </w:pPr>
-          <w:hyperlink w:anchor="_Toc240085093" w:history="1">
+          <w:hyperlink w:anchor="_Toc240359079" w:history="1">
             <w:r>
               <w:rPr>
                 <w:rStyle w:val="Hyperlink"/>
@@ -617,8 +623,8 @@
             </w:r>
             <w:r>
               <w:rPr>
+                <w:rStyle w:val="Hyperlink"/>
                 <w:noProof/>
-                <w:webHidden/>
                 <w:rtl/>
               </w:rPr>
               <w:fldChar w:fldCharType="begin"/>
@@ -651,7 +657,7 @@
                 <w:noProof/>
                 <w:webHidden/>
               </w:rPr>
-              <w:instrText>Toc240085093 \h</w:instrText>
+              <w:instrText>Toc240359079 \h</w:instrText>
             </w:r>
             <w:r>
               <w:rPr>
@@ -663,15 +669,15 @@
             </w:r>
             <w:r>
               <w:rPr>
+                <w:rStyle w:val="Hyperlink"/>
                 <w:noProof/>
-                <w:webHidden/>
                 <w:rtl/>
               </w:rPr>
             </w:r>
             <w:r>
               <w:rPr>
+                <w:rStyle w:val="Hyperlink"/>
                 <w:noProof/>
-                <w:webHidden/>
                 <w:rtl/>
               </w:rPr>
               <w:fldChar w:fldCharType="separate"/>
@@ -686,8 +692,8 @@
             </w:r>
             <w:r>
               <w:rPr>
+                <w:rStyle w:val="Hyperlink"/>
                 <w:noProof/>
-                <w:webHidden/>
                 <w:rtl/>
               </w:rPr>
               <w:fldChar w:fldCharType="end"/>
@@ -697,19 +703,20 @@
         <w:p>
           <w:pPr>
             <w:pStyle w:val="TOC2"/>
+            <w:jc w:val="right"/>
             <w:rPr>
               <w:rFonts w:eastAsiaTheme="minorEastAsia"/>
               <w:noProof/>
               <w:rtl/>
             </w:rPr>
           </w:pPr>
-          <w:hyperlink w:anchor="_Toc240085094" w:history="1">
+          <w:hyperlink w:anchor="_Toc240359080" w:history="1">
             <w:r>
               <w:rPr>
                 <w:rStyle w:val="Hyperlink"/>
                 <w:noProof/>
               </w:rPr>
-              <w:t>Objects Table</w:t>
+              <w:t>Items Syntax Definition</w:t>
             </w:r>
             <w:r>
               <w:rPr>
@@ -721,8 +728,8 @@
             </w:r>
             <w:r>
               <w:rPr>
+                <w:rStyle w:val="Hyperlink"/>
                 <w:noProof/>
-                <w:webHidden/>
                 <w:rtl/>
               </w:rPr>
               <w:fldChar w:fldCharType="begin"/>
@@ -755,7 +762,7 @@
                 <w:noProof/>
                 <w:webHidden/>
               </w:rPr>
-              <w:instrText>Toc240085094 \h</w:instrText>
+              <w:instrText>Toc240359080 \h</w:instrText>
             </w:r>
             <w:r>
               <w:rPr>
@@ -767,15 +774,15 @@
             </w:r>
             <w:r>
               <w:rPr>
+                <w:rStyle w:val="Hyperlink"/>
                 <w:noProof/>
-                <w:webHidden/>
                 <w:rtl/>
               </w:rPr>
             </w:r>
             <w:r>
               <w:rPr>
+                <w:rStyle w:val="Hyperlink"/>
                 <w:noProof/>
-                <w:webHidden/>
                 <w:rtl/>
               </w:rPr>
               <w:fldChar w:fldCharType="separate"/>
@@ -790,8 +797,8 @@
             </w:r>
             <w:r>
               <w:rPr>
+                <w:rStyle w:val="Hyperlink"/>
                 <w:noProof/>
-                <w:webHidden/>
                 <w:rtl/>
               </w:rPr>
               <w:fldChar w:fldCharType="end"/>
@@ -804,19 +811,20 @@
             <w:tabs>
               <w:tab w:val="right" w:leader="dot" w:pos="10456"/>
             </w:tabs>
+            <w:jc w:val="right"/>
             <w:rPr>
               <w:noProof/>
               <w:rtl/>
               <w:lang w:bidi="he-IL"/>
             </w:rPr>
           </w:pPr>
-          <w:hyperlink w:anchor="_Toc240085095" w:history="1">
+          <w:hyperlink w:anchor="_Toc240359081" w:history="1">
             <w:r>
               <w:rPr>
                 <w:rStyle w:val="Hyperlink"/>
                 <w:noProof/>
               </w:rPr>
-              <w:t>Classes</w:t>
+              <w:t>Intorduction</w:t>
             </w:r>
             <w:r>
               <w:rPr>
@@ -828,8 +836,8 @@
             </w:r>
             <w:r>
               <w:rPr>
+                <w:rStyle w:val="Hyperlink"/>
                 <w:noProof/>
-                <w:webHidden/>
                 <w:rtl/>
               </w:rPr>
               <w:fldChar w:fldCharType="begin"/>
@@ -862,7 +870,7 @@
                 <w:noProof/>
                 <w:webHidden/>
               </w:rPr>
-              <w:instrText>Toc240085095 \h</w:instrText>
+              <w:instrText>Toc240359081 \h</w:instrText>
             </w:r>
             <w:r>
               <w:rPr>
@@ -874,15 +882,15 @@
             </w:r>
             <w:r>
               <w:rPr>
+                <w:rStyle w:val="Hyperlink"/>
                 <w:noProof/>
-                <w:webHidden/>
                 <w:rtl/>
               </w:rPr>
             </w:r>
             <w:r>
               <w:rPr>
+                <w:rStyle w:val="Hyperlink"/>
                 <w:noProof/>
-                <w:webHidden/>
                 <w:rtl/>
               </w:rPr>
               <w:fldChar w:fldCharType="separate"/>
@@ -897,8 +905,8 @@
             </w:r>
             <w:r>
               <w:rPr>
+                <w:rStyle w:val="Hyperlink"/>
                 <w:noProof/>
-                <w:webHidden/>
                 <w:rtl/>
               </w:rPr>
               <w:fldChar w:fldCharType="end"/>
@@ -911,19 +919,20 @@
             <w:tabs>
               <w:tab w:val="right" w:leader="dot" w:pos="10456"/>
             </w:tabs>
+            <w:jc w:val="right"/>
             <w:rPr>
               <w:noProof/>
               <w:rtl/>
               <w:lang w:bidi="he-IL"/>
             </w:rPr>
           </w:pPr>
-          <w:hyperlink w:anchor="_Toc240085096" w:history="1">
+          <w:hyperlink w:anchor="_Toc240359082" w:history="1">
             <w:r>
               <w:rPr>
                 <w:rStyle w:val="Hyperlink"/>
                 <w:noProof/>
               </w:rPr>
-              <w:t>Libraries</w:t>
+              <w:t>ComplexItem</w:t>
             </w:r>
             <w:r>
               <w:rPr>
@@ -935,8 +944,8 @@
             </w:r>
             <w:r>
               <w:rPr>
+                <w:rStyle w:val="Hyperlink"/>
                 <w:noProof/>
-                <w:webHidden/>
                 <w:rtl/>
               </w:rPr>
               <w:fldChar w:fldCharType="begin"/>
@@ -969,7 +978,7 @@
                 <w:noProof/>
                 <w:webHidden/>
               </w:rPr>
-              <w:instrText>Toc240085096 \h</w:instrText>
+              <w:instrText>Toc240359082 \h</w:instrText>
             </w:r>
             <w:r>
               <w:rPr>
@@ -981,15 +990,15 @@
             </w:r>
             <w:r>
               <w:rPr>
+                <w:rStyle w:val="Hyperlink"/>
                 <w:noProof/>
-                <w:webHidden/>
                 <w:rtl/>
               </w:rPr>
             </w:r>
             <w:r>
               <w:rPr>
+                <w:rStyle w:val="Hyperlink"/>
                 <w:noProof/>
-                <w:webHidden/>
                 <w:rtl/>
               </w:rPr>
               <w:fldChar w:fldCharType="separate"/>
@@ -1004,8 +1013,329 @@
             </w:r>
             <w:r>
               <w:rPr>
+                <w:rStyle w:val="Hyperlink"/>
+                <w:noProof/>
+                <w:rtl/>
+              </w:rPr>
+              <w:fldChar w:fldCharType="end"/>
+            </w:r>
+          </w:hyperlink>
+        </w:p>
+        <w:p>
+          <w:pPr>
+            <w:pStyle w:val="TOC2"/>
+            <w:jc w:val="right"/>
+            <w:rPr>
+              <w:rFonts w:eastAsiaTheme="minorEastAsia"/>
+              <w:noProof/>
+              <w:rtl/>
+            </w:rPr>
+          </w:pPr>
+          <w:hyperlink w:anchor="_Toc240359083" w:history="1">
+            <w:r>
+              <w:rPr>
+                <w:rStyle w:val="Hyperlink"/>
+                <w:noProof/>
+              </w:rPr>
+              <w:t>Objects Table</w:t>
+            </w:r>
+            <w:r>
+              <w:rPr>
                 <w:noProof/>
                 <w:webHidden/>
+                <w:rtl/>
+              </w:rPr>
+              <w:tab/>
+            </w:r>
+            <w:r>
+              <w:rPr>
+                <w:rStyle w:val="Hyperlink"/>
+                <w:noProof/>
+                <w:rtl/>
+              </w:rPr>
+              <w:fldChar w:fldCharType="begin"/>
+            </w:r>
+            <w:r>
+              <w:rPr>
+                <w:noProof/>
+                <w:webHidden/>
+                <w:rtl/>
+              </w:rPr>
+              <w:instrText xml:space="preserve"> </w:instrText>
+            </w:r>
+            <w:r>
+              <w:rPr>
+                <w:noProof/>
+                <w:webHidden/>
+              </w:rPr>
+              <w:instrText>PAGEREF</w:instrText>
+            </w:r>
+            <w:r>
+              <w:rPr>
+                <w:noProof/>
+                <w:webHidden/>
+                <w:rtl/>
+              </w:rPr>
+              <w:instrText xml:space="preserve"> _</w:instrText>
+            </w:r>
+            <w:r>
+              <w:rPr>
+                <w:noProof/>
+                <w:webHidden/>
+              </w:rPr>
+              <w:instrText>Toc240359083 \h</w:instrText>
+            </w:r>
+            <w:r>
+              <w:rPr>
+                <w:noProof/>
+                <w:webHidden/>
+                <w:rtl/>
+              </w:rPr>
+              <w:instrText xml:space="preserve"> </w:instrText>
+            </w:r>
+            <w:r>
+              <w:rPr>
+                <w:rStyle w:val="Hyperlink"/>
+                <w:noProof/>
+                <w:rtl/>
+              </w:rPr>
+            </w:r>
+            <w:r>
+              <w:rPr>
+                <w:rStyle w:val="Hyperlink"/>
+                <w:noProof/>
+                <w:rtl/>
+              </w:rPr>
+              <w:fldChar w:fldCharType="separate"/>
+            </w:r>
+            <w:r>
+              <w:rPr>
+                <w:noProof/>
+                <w:webHidden/>
+                <w:rtl/>
+              </w:rPr>
+              <w:t>8</w:t>
+            </w:r>
+            <w:r>
+              <w:rPr>
+                <w:rStyle w:val="Hyperlink"/>
+                <w:noProof/>
+                <w:rtl/>
+              </w:rPr>
+              <w:fldChar w:fldCharType="end"/>
+            </w:r>
+          </w:hyperlink>
+        </w:p>
+        <w:p>
+          <w:pPr>
+            <w:pStyle w:val="TOC3"/>
+            <w:tabs>
+              <w:tab w:val="right" w:leader="dot" w:pos="10456"/>
+            </w:tabs>
+            <w:jc w:val="right"/>
+            <w:rPr>
+              <w:noProof/>
+              <w:rtl/>
+              <w:lang w:bidi="he-IL"/>
+            </w:rPr>
+          </w:pPr>
+          <w:hyperlink w:anchor="_Toc240359084" w:history="1">
+            <w:r>
+              <w:rPr>
+                <w:rStyle w:val="Hyperlink"/>
+                <w:noProof/>
+              </w:rPr>
+              <w:t>Classes</w:t>
+            </w:r>
+            <w:r>
+              <w:rPr>
+                <w:noProof/>
+                <w:webHidden/>
+                <w:rtl/>
+              </w:rPr>
+              <w:tab/>
+            </w:r>
+            <w:r>
+              <w:rPr>
+                <w:rStyle w:val="Hyperlink"/>
+                <w:noProof/>
+                <w:rtl/>
+              </w:rPr>
+              <w:fldChar w:fldCharType="begin"/>
+            </w:r>
+            <w:r>
+              <w:rPr>
+                <w:noProof/>
+                <w:webHidden/>
+                <w:rtl/>
+              </w:rPr>
+              <w:instrText xml:space="preserve"> </w:instrText>
+            </w:r>
+            <w:r>
+              <w:rPr>
+                <w:noProof/>
+                <w:webHidden/>
+              </w:rPr>
+              <w:instrText>PAGEREF</w:instrText>
+            </w:r>
+            <w:r>
+              <w:rPr>
+                <w:noProof/>
+                <w:webHidden/>
+                <w:rtl/>
+              </w:rPr>
+              <w:instrText xml:space="preserve"> _</w:instrText>
+            </w:r>
+            <w:r>
+              <w:rPr>
+                <w:noProof/>
+                <w:webHidden/>
+              </w:rPr>
+              <w:instrText>Toc240359084 \h</w:instrText>
+            </w:r>
+            <w:r>
+              <w:rPr>
+                <w:noProof/>
+                <w:webHidden/>
+                <w:rtl/>
+              </w:rPr>
+              <w:instrText xml:space="preserve"> </w:instrText>
+            </w:r>
+            <w:r>
+              <w:rPr>
+                <w:rStyle w:val="Hyperlink"/>
+                <w:noProof/>
+                <w:rtl/>
+              </w:rPr>
+            </w:r>
+            <w:r>
+              <w:rPr>
+                <w:rStyle w:val="Hyperlink"/>
+                <w:noProof/>
+                <w:rtl/>
+              </w:rPr>
+              <w:fldChar w:fldCharType="separate"/>
+            </w:r>
+            <w:r>
+              <w:rPr>
+                <w:noProof/>
+                <w:webHidden/>
+                <w:rtl/>
+              </w:rPr>
+              <w:t>8</w:t>
+            </w:r>
+            <w:r>
+              <w:rPr>
+                <w:rStyle w:val="Hyperlink"/>
+                <w:noProof/>
+                <w:rtl/>
+              </w:rPr>
+              <w:fldChar w:fldCharType="end"/>
+            </w:r>
+          </w:hyperlink>
+        </w:p>
+        <w:p>
+          <w:pPr>
+            <w:pStyle w:val="TOC3"/>
+            <w:tabs>
+              <w:tab w:val="right" w:leader="dot" w:pos="10456"/>
+            </w:tabs>
+            <w:jc w:val="right"/>
+            <w:rPr>
+              <w:noProof/>
+              <w:rtl/>
+              <w:lang w:bidi="he-IL"/>
+            </w:rPr>
+          </w:pPr>
+          <w:hyperlink w:anchor="_Toc240359085" w:history="1">
+            <w:r>
+              <w:rPr>
+                <w:rStyle w:val="Hyperlink"/>
+                <w:noProof/>
+              </w:rPr>
+              <w:t>Libraries</w:t>
+            </w:r>
+            <w:r>
+              <w:rPr>
+                <w:noProof/>
+                <w:webHidden/>
+                <w:rtl/>
+              </w:rPr>
+              <w:tab/>
+            </w:r>
+            <w:r>
+              <w:rPr>
+                <w:rStyle w:val="Hyperlink"/>
+                <w:noProof/>
+                <w:rtl/>
+              </w:rPr>
+              <w:fldChar w:fldCharType="begin"/>
+            </w:r>
+            <w:r>
+              <w:rPr>
+                <w:noProof/>
+                <w:webHidden/>
+                <w:rtl/>
+              </w:rPr>
+              <w:instrText xml:space="preserve"> </w:instrText>
+            </w:r>
+            <w:r>
+              <w:rPr>
+                <w:noProof/>
+                <w:webHidden/>
+              </w:rPr>
+              <w:instrText>PAGEREF</w:instrText>
+            </w:r>
+            <w:r>
+              <w:rPr>
+                <w:noProof/>
+                <w:webHidden/>
+                <w:rtl/>
+              </w:rPr>
+              <w:instrText xml:space="preserve"> _</w:instrText>
+            </w:r>
+            <w:r>
+              <w:rPr>
+                <w:noProof/>
+                <w:webHidden/>
+              </w:rPr>
+              <w:instrText>Toc240359085 \h</w:instrText>
+            </w:r>
+            <w:r>
+              <w:rPr>
+                <w:noProof/>
+                <w:webHidden/>
+                <w:rtl/>
+              </w:rPr>
+              <w:instrText xml:space="preserve"> </w:instrText>
+            </w:r>
+            <w:r>
+              <w:rPr>
+                <w:rStyle w:val="Hyperlink"/>
+                <w:noProof/>
+                <w:rtl/>
+              </w:rPr>
+            </w:r>
+            <w:r>
+              <w:rPr>
+                <w:rStyle w:val="Hyperlink"/>
+                <w:noProof/>
+                <w:rtl/>
+              </w:rPr>
+              <w:fldChar w:fldCharType="separate"/>
+            </w:r>
+            <w:r>
+              <w:rPr>
+                <w:noProof/>
+                <w:webHidden/>
+                <w:rtl/>
+              </w:rPr>
+              <w:t>8</w:t>
+            </w:r>
+            <w:r>
+              <w:rPr>
+                <w:rStyle w:val="Hyperlink"/>
+                <w:noProof/>
                 <w:rtl/>
               </w:rPr>
               <w:fldChar w:fldCharType="end"/>
@@ -1041,7 +1371,7 @@
         <w:pStyle w:val="Heading2"/>
         <w:bidi w:val="0"/>
       </w:pPr>
-      <w:bookmarkStart w:id="1" w:name="_Toc240085089"/>
+      <w:bookmarkStart w:id="1" w:name="_Toc240359075"/>
       <w:r>
         <w:lastRenderedPageBreak/>
         <w:t>Versions</w:t>
@@ -1060,15 +1390,15 @@
         <w:tblLook w:val="04A0"/>
       </w:tblPr>
       <w:tblGrid>
-        <w:gridCol w:w="2670"/>
-        <w:gridCol w:w="2670"/>
-        <w:gridCol w:w="2671"/>
-        <w:gridCol w:w="2671"/>
+        <w:gridCol w:w="1384"/>
+        <w:gridCol w:w="6521"/>
+        <w:gridCol w:w="1275"/>
+        <w:gridCol w:w="1502"/>
       </w:tblGrid>
       <w:tr>
         <w:tc>
           <w:tcPr>
-            <w:tcW w:w="2670" w:type="dxa"/>
+            <w:tcW w:w="1384" w:type="dxa"/>
           </w:tcPr>
           <w:p>
             <w:pPr>
@@ -1093,7 +1423,7 @@
         </w:tc>
         <w:tc>
           <w:tcPr>
-            <w:tcW w:w="2670" w:type="dxa"/>
+            <w:tcW w:w="6521" w:type="dxa"/>
           </w:tcPr>
           <w:p>
             <w:pPr>
@@ -1118,7 +1448,7 @@
         </w:tc>
         <w:tc>
           <w:tcPr>
-            <w:tcW w:w="2671" w:type="dxa"/>
+            <w:tcW w:w="1275" w:type="dxa"/>
           </w:tcPr>
           <w:p>
             <w:pPr>
@@ -1143,7 +1473,7 @@
         </w:tc>
         <w:tc>
           <w:tcPr>
-            <w:tcW w:w="2671" w:type="dxa"/>
+            <w:tcW w:w="1502" w:type="dxa"/>
           </w:tcPr>
           <w:p>
             <w:pPr>
@@ -1170,7 +1500,7 @@
       <w:tr>
         <w:tc>
           <w:tcPr>
-            <w:tcW w:w="2670" w:type="dxa"/>
+            <w:tcW w:w="1384" w:type="dxa"/>
           </w:tcPr>
           <w:p>
             <w:pPr>
@@ -1183,7 +1513,7 @@
         </w:tc>
         <w:tc>
           <w:tcPr>
-            <w:tcW w:w="2670" w:type="dxa"/>
+            <w:tcW w:w="6521" w:type="dxa"/>
           </w:tcPr>
           <w:p>
             <w:pPr>
@@ -1196,7 +1526,7 @@
         </w:tc>
         <w:tc>
           <w:tcPr>
-            <w:tcW w:w="2671" w:type="dxa"/>
+            <w:tcW w:w="1275" w:type="dxa"/>
           </w:tcPr>
           <w:p>
             <w:pPr>
@@ -1209,7 +1539,7 @@
         </w:tc>
         <w:tc>
           <w:tcPr>
-            <w:tcW w:w="2671" w:type="dxa"/>
+            <w:tcW w:w="1502" w:type="dxa"/>
           </w:tcPr>
           <w:p>
             <w:pPr>
@@ -1224,7 +1554,7 @@
       <w:tr>
         <w:tc>
           <w:tcPr>
-            <w:tcW w:w="2670" w:type="dxa"/>
+            <w:tcW w:w="1384" w:type="dxa"/>
           </w:tcPr>
           <w:p>
             <w:pPr>
@@ -1237,7 +1567,7 @@
         </w:tc>
         <w:tc>
           <w:tcPr>
-            <w:tcW w:w="2670" w:type="dxa"/>
+            <w:tcW w:w="6521" w:type="dxa"/>
           </w:tcPr>
           <w:p>
             <w:pPr>
@@ -1250,7 +1580,7 @@
         </w:tc>
         <w:tc>
           <w:tcPr>
-            <w:tcW w:w="2671" w:type="dxa"/>
+            <w:tcW w:w="1275" w:type="dxa"/>
           </w:tcPr>
           <w:p>
             <w:pPr>
@@ -1263,7 +1593,7 @@
         </w:tc>
         <w:tc>
           <w:tcPr>
-            <w:tcW w:w="2671" w:type="dxa"/>
+            <w:tcW w:w="1502" w:type="dxa"/>
           </w:tcPr>
           <w:p>
             <w:pPr>
@@ -1278,42 +1608,54 @@
       <w:tr>
         <w:tc>
           <w:tcPr>
-            <w:tcW w:w="2670" w:type="dxa"/>
+            <w:tcW w:w="1384" w:type="dxa"/>
           </w:tcPr>
           <w:p>
             <w:pPr>
               <w:bidi w:val="0"/>
             </w:pPr>
+            <w:r>
+              <w:t>0.03</w:t>
+            </w:r>
           </w:p>
         </w:tc>
         <w:tc>
           <w:tcPr>
-            <w:tcW w:w="2670" w:type="dxa"/>
+            <w:tcW w:w="6521" w:type="dxa"/>
           </w:tcPr>
           <w:p>
             <w:pPr>
               <w:bidi w:val="0"/>
             </w:pPr>
+            <w:r>
+              <w:t>Items Syntax Definition Added</w:t>
+            </w:r>
           </w:p>
         </w:tc>
         <w:tc>
           <w:tcPr>
-            <w:tcW w:w="2671" w:type="dxa"/>
+            <w:tcW w:w="1275" w:type="dxa"/>
           </w:tcPr>
           <w:p>
             <w:pPr>
               <w:bidi w:val="0"/>
             </w:pPr>
+            <w:r>
+              <w:t>Roi</w:t>
+            </w:r>
           </w:p>
         </w:tc>
         <w:tc>
           <w:tcPr>
-            <w:tcW w:w="2671" w:type="dxa"/>
+            <w:tcW w:w="1502" w:type="dxa"/>
           </w:tcPr>
           <w:p>
             <w:pPr>
               <w:bidi w:val="0"/>
             </w:pPr>
+            <w:r>
+              <w:t>10.09.09</w:t>
+            </w:r>
           </w:p>
         </w:tc>
       </w:tr>
@@ -1339,7 +1681,7 @@
         <w:pStyle w:val="Heading2"/>
         <w:bidi w:val="0"/>
       </w:pPr>
-      <w:bookmarkStart w:id="2" w:name="_Toc240085090"/>
+      <w:bookmarkStart w:id="2" w:name="_Toc240359076"/>
       <w:r>
         <w:lastRenderedPageBreak/>
         <w:t>OverView</w:t>
@@ -1476,7 +1818,7 @@
         <w:pStyle w:val="Heading2"/>
         <w:bidi w:val="0"/>
       </w:pPr>
-      <w:bookmarkStart w:id="3" w:name="_Toc240085091"/>
+      <w:bookmarkStart w:id="3" w:name="_Toc240359077"/>
       <w:r>
         <w:lastRenderedPageBreak/>
         <w:t>Encoding</w:t>
@@ -3324,7 +3666,7 @@
         <w:pStyle w:val="Heading2"/>
         <w:bidi w:val="0"/>
       </w:pPr>
-      <w:bookmarkStart w:id="4" w:name="_Toc240085092"/>
+      <w:bookmarkStart w:id="4" w:name="_Toc240359078"/>
       <w:r>
         <w:lastRenderedPageBreak/>
         <w:t>De</w:t>
@@ -3838,7 +4180,7 @@
         <w:pStyle w:val="Heading2"/>
         <w:bidi w:val="0"/>
       </w:pPr>
-      <w:bookmarkStart w:id="5" w:name="_Toc240085093"/>
+      <w:bookmarkStart w:id="5" w:name="_Toc240359079"/>
       <w:r>
         <w:lastRenderedPageBreak/>
         <w:t>Inheritance Table</w:t>
@@ -3940,12 +4282,235 @@
         <w:pStyle w:val="Heading2"/>
         <w:bidi w:val="0"/>
       </w:pPr>
-      <w:bookmarkStart w:id="6" w:name="_Toc240085094"/>
+      <w:bookmarkStart w:id="6" w:name="_Toc240359080"/>
+      <w:r>
+        <w:lastRenderedPageBreak/>
+        <w:t>Items Syntax Definition</w:t>
+      </w:r>
+      <w:bookmarkEnd w:id="6"/>
+    </w:p>
+    <w:p>
+      <w:pPr>
+        <w:bidi w:val="0"/>
+      </w:pPr>
+    </w:p>
+    <w:p>
+      <w:pPr>
+        <w:pStyle w:val="Heading3"/>
+        <w:bidi w:val="0"/>
+      </w:pPr>
+      <w:bookmarkStart w:id="7" w:name="_Toc240359081"/>
+      <w:r>
+        <w:t>Intorduction</w:t>
+      </w:r>
+      <w:bookmarkEnd w:id="7"/>
+    </w:p>
+    <w:p>
+      <w:pPr>
+        <w:bidi w:val="0"/>
+      </w:pPr>
+      <w:r>
+        <w:t>Each letter represents a bit. Big letters represent decision making values (such as Booleans and Enums), and small letters represent values (such as numerical values and textual values). Numerical values can also be defined using round brackets and number of bits within. Strong brackets indicates this value is optional (and depends on prior bits).</w:t>
+      </w:r>
+    </w:p>
+    <w:p>
+      <w:pPr>
+        <w:bidi w:val="0"/>
+      </w:pPr>
+    </w:p>
+    <w:p>
+      <w:pPr>
+        <w:pStyle w:val="Heading3"/>
+        <w:bidi w:val="0"/>
+      </w:pPr>
+      <w:bookmarkStart w:id="8" w:name="_Toc240359082"/>
+      <w:r>
+        <w:t>ComplexItem</w:t>
+      </w:r>
+      <w:bookmarkEnd w:id="8"/>
+    </w:p>
+    <w:p>
+      <w:pPr>
+        <w:bidi w:val="0"/>
+      </w:pPr>
+      <w:r>
+        <w:tab/>
+      </w:r>
+      <w:r>
+        <w:t>1111</w:t>
+      </w:r>
+      <w:r>
+        <w:t>uuuuu</w:t>
+      </w:r>
+      <w:r>
+        <w:t>(nnnnn)</w:t>
+      </w:r>
+      <w:r>
+        <w:t>M</w:t>
+      </w:r>
+      <w:r>
+        <w:rPr>
+          <w:vertAlign w:val="subscript"/>
+        </w:rPr>
+        <w:t>v</w:t>
+      </w:r>
+      <w:r>
+        <w:t>M</w:t>
+      </w:r>
+      <w:r>
+        <w:rPr>
+          <w:vertAlign w:val="subscript"/>
+        </w:rPr>
+        <w:t>h</w:t>
+      </w:r>
+      <w:r>
+        <w:t>V</w:t>
+      </w:r>
+      <w:r>
+        <w:t>H(R)(sssssstttttt)</w:t>
+      </w:r>
+      <w:r>
+        <w:t xml:space="preserve"> </w:t>
+      </w:r>
+      <w:r>
+        <w:t>(sssssstttttt)</w:t>
+      </w:r>
+    </w:p>
+    <w:p>
+      <w:pPr>
+        <w:bidi w:val="0"/>
+      </w:pPr>
+      <w:r>
+        <w:tab/>
+        <w:t>Uuuuu – UID</w:t>
+      </w:r>
+    </w:p>
+    <w:p>
+      <w:pPr>
+        <w:bidi w:val="0"/>
+      </w:pPr>
+      <w:r>
+        <w:tab/>
+        <w:t>Nnnnn – number of objects (only for first time definition)</w:t>
+      </w:r>
+    </w:p>
+    <w:p>
+      <w:pPr>
+        <w:bidi w:val="0"/>
+      </w:pPr>
+      <w:r>
+        <w:tab/>
+        <w:t>M</w:t>
+      </w:r>
+      <w:r>
+        <w:rPr>
+          <w:vertAlign w:val="subscript"/>
+        </w:rPr>
+        <w:t>h</w:t>
+      </w:r>
+      <w:r>
+        <w:rPr>
+          <w:vertAlign w:val="subscript"/>
+        </w:rPr>
+        <w:t xml:space="preserve"> </w:t>
+      </w:r>
+      <w:r>
+        <w:t xml:space="preserve">– horizontal </w:t>
+      </w:r>
+      <w:r>
+        <w:t>mirroring</w:t>
+      </w:r>
+    </w:p>
+    <w:p>
+      <w:pPr>
+        <w:bidi w:val="0"/>
+      </w:pPr>
+      <w:r>
+        <w:tab/>
+        <w:t>M</w:t>
+      </w:r>
+      <w:r>
+        <w:rPr>
+          <w:vertAlign w:val="subscript"/>
+        </w:rPr>
+        <w:t xml:space="preserve">v </w:t>
+      </w:r>
+      <w:r>
+        <w:t xml:space="preserve">– horizontal </w:t>
+      </w:r>
+      <w:r>
+        <w:t>mirroring</w:t>
+      </w:r>
+    </w:p>
+    <w:p>
+      <w:pPr>
+        <w:bidi w:val="0"/>
+      </w:pPr>
+      <w:r>
+        <w:tab/>
+        <w:t>V – Duplicate Vertically</w:t>
+      </w:r>
+    </w:p>
+    <w:p>
+      <w:pPr>
+        <w:bidi w:val="0"/>
+      </w:pPr>
+      <w:r>
+        <w:tab/>
+        <w:t>V – Duplicate Horizontally</w:t>
+      </w:r>
+    </w:p>
+    <w:p>
+      <w:pPr>
+        <w:bidi w:val="0"/>
+        <w:ind w:firstLine="720"/>
+      </w:pPr>
+      <w:r>
+        <w:t>R – Is duplication part of the definition (only for first time definition)</w:t>
+      </w:r>
+    </w:p>
+    <w:p>
+      <w:pPr>
+        <w:bidi w:val="0"/>
+        <w:ind w:firstLine="720"/>
+      </w:pPr>
+      <w:r>
+        <w:t>Ssssss – space between duplicates</w:t>
+      </w:r>
+    </w:p>
+    <w:p>
+      <w:pPr>
+        <w:bidi w:val="0"/>
+        <w:ind w:firstLine="720"/>
+      </w:pPr>
+      <w:r>
+        <w:t>Tttttt – Times to duplicate</w:t>
+      </w:r>
+    </w:p>
+    <w:p>
+      <w:pPr>
+        <w:bidi w:val="0"/>
+      </w:pPr>
+    </w:p>
+    <w:p>
+      <w:pPr>
+        <w:bidi w:val="0"/>
+      </w:pPr>
+      <w:r>
+        <w:br w:type="page"/>
+      </w:r>
+    </w:p>
+    <w:p>
+      <w:pPr>
+        <w:pStyle w:val="Heading2"/>
+        <w:bidi w:val="0"/>
+      </w:pPr>
+      <w:bookmarkStart w:id="9" w:name="_Toc240359083"/>
       <w:r>
         <w:lastRenderedPageBreak/>
         <w:t>Objects Table</w:t>
       </w:r>
-      <w:bookmarkEnd w:id="6"/>
+      <w:bookmarkEnd w:id="9"/>
     </w:p>
     <w:p>
       <w:pPr>
@@ -3958,11 +4523,11 @@
         <w:pStyle w:val="Heading3"/>
         <w:bidi w:val="0"/>
       </w:pPr>
-      <w:bookmarkStart w:id="7" w:name="_Toc240085095"/>
+      <w:bookmarkStart w:id="10" w:name="_Toc240359084"/>
       <w:r>
         <w:t>Classes</w:t>
       </w:r>
-      <w:bookmarkEnd w:id="7"/>
+      <w:bookmarkEnd w:id="10"/>
     </w:p>
     <w:p>
       <w:pPr>
@@ -4311,11 +4876,11 @@
         <w:pStyle w:val="Heading3"/>
         <w:bidi w:val="0"/>
       </w:pPr>
-      <w:bookmarkStart w:id="8" w:name="_Toc240085096"/>
+      <w:bookmarkStart w:id="11" w:name="_Toc240359085"/>
       <w:r>
         <w:t>Libraries</w:t>
       </w:r>
-      <w:bookmarkEnd w:id="8"/>
+      <w:bookmarkEnd w:id="11"/>
     </w:p>
     <w:p>
       <w:pPr>
@@ -10295,21 +10860,21 @@
   </dgm:ptLst>
   <dgm:cxnLst>
     <dgm:cxn modelId="{9F0A3247-EC72-4E50-82A1-3B255F30B949}" srcId="{93DF5E39-6AE1-4584-85CA-0C1EF23ED308}" destId="{EB0F59F7-513C-49F6-B799-E4217D26B230}" srcOrd="1" destOrd="0" parTransId="{51BF494E-18CF-4F74-957F-DB8A352E8E48}" sibTransId="{42E14F50-8F7B-449D-98C9-D20AEC6DB916}"/>
-    <dgm:cxn modelId="{8AAF8AE4-C2D7-4CE3-99FA-EAF92E6018A2}" type="presOf" srcId="{EB0F59F7-513C-49F6-B799-E4217D26B230}" destId="{0A2F48E4-CC1C-455A-AD2C-A206D1140C4E}" srcOrd="0" destOrd="0" presId="urn:microsoft.com/office/officeart/2005/8/layout/chevron1"/>
-    <dgm:cxn modelId="{397EBB6E-57B7-4B97-813E-13A0F5E0D361}" type="presOf" srcId="{93DF5E39-6AE1-4584-85CA-0C1EF23ED308}" destId="{DEDC90B4-011D-4B49-B942-755BD1CAAD78}" srcOrd="0" destOrd="0" presId="urn:microsoft.com/office/officeart/2005/8/layout/chevron1"/>
     <dgm:cxn modelId="{72621A41-DB9A-424B-98A8-5E6B7D8808AF}" srcId="{93DF5E39-6AE1-4584-85CA-0C1EF23ED308}" destId="{8B6F495C-AD33-453B-9666-92C06752C3B2}" srcOrd="2" destOrd="0" parTransId="{0890FCE4-F455-4219-86ED-AA76708A965E}" sibTransId="{6AA1025A-C0C2-4A89-AB88-48C6F764637A}"/>
-    <dgm:cxn modelId="{6DF0220B-A9FA-4F99-B33C-4188D94C5832}" type="presOf" srcId="{E972F59A-94D6-44B4-8780-F3A1FE6E3CA4}" destId="{65F1BD35-7005-44BF-B8FA-10660E75934D}" srcOrd="0" destOrd="0" presId="urn:microsoft.com/office/officeart/2005/8/layout/chevron1"/>
+    <dgm:cxn modelId="{37671586-BC55-4349-91BE-5AC68BC90BCB}" type="presOf" srcId="{EB0F59F7-513C-49F6-B799-E4217D26B230}" destId="{0A2F48E4-CC1C-455A-AD2C-A206D1140C4E}" srcOrd="0" destOrd="0" presId="urn:microsoft.com/office/officeart/2005/8/layout/chevron1"/>
+    <dgm:cxn modelId="{5F2CAED1-8779-4CC6-B69E-20F82A04A189}" type="presOf" srcId="{93DF5E39-6AE1-4584-85CA-0C1EF23ED308}" destId="{DEDC90B4-011D-4B49-B942-755BD1CAAD78}" srcOrd="0" destOrd="0" presId="urn:microsoft.com/office/officeart/2005/8/layout/chevron1"/>
+    <dgm:cxn modelId="{A7F57017-FC53-4B5C-84A5-7D3210FA2BF3}" type="presOf" srcId="{FAD3745E-CD7C-40B7-859C-3F4D46675861}" destId="{2D4A8445-DE83-4F47-BDDC-A735A6DFF667}" srcOrd="0" destOrd="0" presId="urn:microsoft.com/office/officeart/2005/8/layout/chevron1"/>
+    <dgm:cxn modelId="{919DF3BE-5127-44DB-8B67-9AA7E18D95B4}" type="presOf" srcId="{E972F59A-94D6-44B4-8780-F3A1FE6E3CA4}" destId="{65F1BD35-7005-44BF-B8FA-10660E75934D}" srcOrd="0" destOrd="0" presId="urn:microsoft.com/office/officeart/2005/8/layout/chevron1"/>
     <dgm:cxn modelId="{6FDB411E-B191-4DDA-849F-F5B4EBCDDB5D}" srcId="{93DF5E39-6AE1-4584-85CA-0C1EF23ED308}" destId="{FAD3745E-CD7C-40B7-859C-3F4D46675861}" srcOrd="3" destOrd="0" parTransId="{135DE011-3A93-4262-ADB2-A7349F77315F}" sibTransId="{58D3E535-F812-47D5-91F4-840332960BA2}"/>
-    <dgm:cxn modelId="{B2C2CFA0-2E13-4B40-8633-7D6F7920F3D1}" type="presOf" srcId="{8B6F495C-AD33-453B-9666-92C06752C3B2}" destId="{AA54D5D2-05FA-4CEB-B5B0-DD5FAD764F15}" srcOrd="0" destOrd="0" presId="urn:microsoft.com/office/officeart/2005/8/layout/chevron1"/>
-    <dgm:cxn modelId="{39F71090-C51C-4DBE-9907-4CFECD2D18AB}" type="presOf" srcId="{FAD3745E-CD7C-40B7-859C-3F4D46675861}" destId="{2D4A8445-DE83-4F47-BDDC-A735A6DFF667}" srcOrd="0" destOrd="0" presId="urn:microsoft.com/office/officeart/2005/8/layout/chevron1"/>
     <dgm:cxn modelId="{8B54B47D-9EF3-4CCB-953D-FBC66679D5E8}" srcId="{93DF5E39-6AE1-4584-85CA-0C1EF23ED308}" destId="{E972F59A-94D6-44B4-8780-F3A1FE6E3CA4}" srcOrd="0" destOrd="0" parTransId="{4ABF7D14-50BF-4164-AABE-239B7D4CEE3A}" sibTransId="{8599A277-668F-45FE-A3F9-CD6FF38CAFEC}"/>
-    <dgm:cxn modelId="{25DA1110-5B60-486B-B125-EE0BE19BBAE6}" type="presParOf" srcId="{DEDC90B4-011D-4B49-B942-755BD1CAAD78}" destId="{65F1BD35-7005-44BF-B8FA-10660E75934D}" srcOrd="0" destOrd="0" presId="urn:microsoft.com/office/officeart/2005/8/layout/chevron1"/>
-    <dgm:cxn modelId="{5F695B48-73DE-4885-BAEB-14E4B0DA644B}" type="presParOf" srcId="{DEDC90B4-011D-4B49-B942-755BD1CAAD78}" destId="{35077B9D-BE72-42D8-89EB-BCAD998B0045}" srcOrd="1" destOrd="0" presId="urn:microsoft.com/office/officeart/2005/8/layout/chevron1"/>
-    <dgm:cxn modelId="{A267514C-56BE-451B-9D1E-CF15555993D1}" type="presParOf" srcId="{DEDC90B4-011D-4B49-B942-755BD1CAAD78}" destId="{0A2F48E4-CC1C-455A-AD2C-A206D1140C4E}" srcOrd="2" destOrd="0" presId="urn:microsoft.com/office/officeart/2005/8/layout/chevron1"/>
-    <dgm:cxn modelId="{787807CF-C2F5-4F2F-8E9C-759FC9311D5F}" type="presParOf" srcId="{DEDC90B4-011D-4B49-B942-755BD1CAAD78}" destId="{C8AB43E7-90E3-485A-91FD-84565BECBC76}" srcOrd="3" destOrd="0" presId="urn:microsoft.com/office/officeart/2005/8/layout/chevron1"/>
-    <dgm:cxn modelId="{A3D29D75-653A-4B67-84C5-7F00D3C6318B}" type="presParOf" srcId="{DEDC90B4-011D-4B49-B942-755BD1CAAD78}" destId="{AA54D5D2-05FA-4CEB-B5B0-DD5FAD764F15}" srcOrd="4" destOrd="0" presId="urn:microsoft.com/office/officeart/2005/8/layout/chevron1"/>
-    <dgm:cxn modelId="{3D03CD7C-BA8B-4B7B-8417-CDCDD1CBDFB2}" type="presParOf" srcId="{DEDC90B4-011D-4B49-B942-755BD1CAAD78}" destId="{E4A2E8EC-A12C-4CF4-926B-CFE203613768}" srcOrd="5" destOrd="0" presId="urn:microsoft.com/office/officeart/2005/8/layout/chevron1"/>
-    <dgm:cxn modelId="{4D080877-33CD-4523-AA53-9C0732AD10B9}" type="presParOf" srcId="{DEDC90B4-011D-4B49-B942-755BD1CAAD78}" destId="{2D4A8445-DE83-4F47-BDDC-A735A6DFF667}" srcOrd="6" destOrd="0" presId="urn:microsoft.com/office/officeart/2005/8/layout/chevron1"/>
+    <dgm:cxn modelId="{1F2774BC-0613-4E4A-A871-34D52F1CC06C}" type="presOf" srcId="{8B6F495C-AD33-453B-9666-92C06752C3B2}" destId="{AA54D5D2-05FA-4CEB-B5B0-DD5FAD764F15}" srcOrd="0" destOrd="0" presId="urn:microsoft.com/office/officeart/2005/8/layout/chevron1"/>
+    <dgm:cxn modelId="{FF8382EB-6166-4369-9E57-90BCF6A08AD0}" type="presParOf" srcId="{DEDC90B4-011D-4B49-B942-755BD1CAAD78}" destId="{65F1BD35-7005-44BF-B8FA-10660E75934D}" srcOrd="0" destOrd="0" presId="urn:microsoft.com/office/officeart/2005/8/layout/chevron1"/>
+    <dgm:cxn modelId="{00C289DD-389F-44F0-8BCC-C1A4976EF0BD}" type="presParOf" srcId="{DEDC90B4-011D-4B49-B942-755BD1CAAD78}" destId="{35077B9D-BE72-42D8-89EB-BCAD998B0045}" srcOrd="1" destOrd="0" presId="urn:microsoft.com/office/officeart/2005/8/layout/chevron1"/>
+    <dgm:cxn modelId="{CEF7EF1C-E569-4523-8A5B-4EA4DC6B8D56}" type="presParOf" srcId="{DEDC90B4-011D-4B49-B942-755BD1CAAD78}" destId="{0A2F48E4-CC1C-455A-AD2C-A206D1140C4E}" srcOrd="2" destOrd="0" presId="urn:microsoft.com/office/officeart/2005/8/layout/chevron1"/>
+    <dgm:cxn modelId="{BDFCAAB5-F1BD-4544-B336-846942A85602}" type="presParOf" srcId="{DEDC90B4-011D-4B49-B942-755BD1CAAD78}" destId="{C8AB43E7-90E3-485A-91FD-84565BECBC76}" srcOrd="3" destOrd="0" presId="urn:microsoft.com/office/officeart/2005/8/layout/chevron1"/>
+    <dgm:cxn modelId="{FBB3C923-E9AA-453D-BB5E-E690D32961B1}" type="presParOf" srcId="{DEDC90B4-011D-4B49-B942-755BD1CAAD78}" destId="{AA54D5D2-05FA-4CEB-B5B0-DD5FAD764F15}" srcOrd="4" destOrd="0" presId="urn:microsoft.com/office/officeart/2005/8/layout/chevron1"/>
+    <dgm:cxn modelId="{8E746BF8-1DB0-4A70-ABBA-C7B0F69213F1}" type="presParOf" srcId="{DEDC90B4-011D-4B49-B942-755BD1CAAD78}" destId="{E4A2E8EC-A12C-4CF4-926B-CFE203613768}" srcOrd="5" destOrd="0" presId="urn:microsoft.com/office/officeart/2005/8/layout/chevron1"/>
+    <dgm:cxn modelId="{9870C88F-0C9F-435B-9841-496AD432D93B}" type="presParOf" srcId="{DEDC90B4-011D-4B49-B942-755BD1CAAD78}" destId="{2D4A8445-DE83-4F47-BDDC-A735A6DFF667}" srcOrd="6" destOrd="0" presId="urn:microsoft.com/office/officeart/2005/8/layout/chevron1"/>
   </dgm:cxnLst>
   <dgm:bg/>
   <dgm:whole/>
@@ -10606,22 +11171,22 @@
     </dgm:pt>
   </dgm:ptLst>
   <dgm:cxnLst>
-    <dgm:cxn modelId="{1303C14E-2E29-48DE-8A3B-2021BE08D0E5}" type="presOf" srcId="{8B6F495C-AD33-453B-9666-92C06752C3B2}" destId="{AA54D5D2-05FA-4CEB-B5B0-DD5FAD764F15}" srcOrd="0" destOrd="0" presId="urn:microsoft.com/office/officeart/2005/8/layout/chevron1"/>
+    <dgm:cxn modelId="{237C592A-0ABD-4112-AB25-35DC48DAF014}" type="presOf" srcId="{8B6F495C-AD33-453B-9666-92C06752C3B2}" destId="{AA54D5D2-05FA-4CEB-B5B0-DD5FAD764F15}" srcOrd="0" destOrd="0" presId="urn:microsoft.com/office/officeart/2005/8/layout/chevron1"/>
+    <dgm:cxn modelId="{E6B203BA-9A6C-40E9-BFD6-B051F365BC70}" type="presOf" srcId="{93DF5E39-6AE1-4584-85CA-0C1EF23ED308}" destId="{DEDC90B4-011D-4B49-B942-755BD1CAAD78}" srcOrd="0" destOrd="0" presId="urn:microsoft.com/office/officeart/2005/8/layout/chevron1"/>
     <dgm:cxn modelId="{9F0A3247-EC72-4E50-82A1-3B255F30B949}" srcId="{93DF5E39-6AE1-4584-85CA-0C1EF23ED308}" destId="{EB0F59F7-513C-49F6-B799-E4217D26B230}" srcOrd="1" destOrd="0" parTransId="{51BF494E-18CF-4F74-957F-DB8A352E8E48}" sibTransId="{42E14F50-8F7B-449D-98C9-D20AEC6DB916}"/>
-    <dgm:cxn modelId="{00138032-7E40-4F28-9DE9-69A13EFB8D55}" type="presOf" srcId="{EB0F59F7-513C-49F6-B799-E4217D26B230}" destId="{0A2F48E4-CC1C-455A-AD2C-A206D1140C4E}" srcOrd="0" destOrd="0" presId="urn:microsoft.com/office/officeart/2005/8/layout/chevron1"/>
-    <dgm:cxn modelId="{67F41224-9E41-4E19-A111-BAABD343738A}" type="presOf" srcId="{93DF5E39-6AE1-4584-85CA-0C1EF23ED308}" destId="{DEDC90B4-011D-4B49-B942-755BD1CAAD78}" srcOrd="0" destOrd="0" presId="urn:microsoft.com/office/officeart/2005/8/layout/chevron1"/>
+    <dgm:cxn modelId="{E7FE9E45-1A15-4AC2-B5C7-A663B53B788E}" type="presOf" srcId="{E972F59A-94D6-44B4-8780-F3A1FE6E3CA4}" destId="{65F1BD35-7005-44BF-B8FA-10660E75934D}" srcOrd="0" destOrd="0" presId="urn:microsoft.com/office/officeart/2005/8/layout/chevron1"/>
+    <dgm:cxn modelId="{AA5EB509-D7EE-4B5F-86EA-709EF0BC44A4}" type="presOf" srcId="{FAD3745E-CD7C-40B7-859C-3F4D46675861}" destId="{2D4A8445-DE83-4F47-BDDC-A735A6DFF667}" srcOrd="0" destOrd="0" presId="urn:microsoft.com/office/officeart/2005/8/layout/chevron1"/>
+    <dgm:cxn modelId="{AFAC854C-2A78-48DF-926A-19A6E6043BFD}" type="presOf" srcId="{EB0F59F7-513C-49F6-B799-E4217D26B230}" destId="{0A2F48E4-CC1C-455A-AD2C-A206D1140C4E}" srcOrd="0" destOrd="0" presId="urn:microsoft.com/office/officeart/2005/8/layout/chevron1"/>
     <dgm:cxn modelId="{72621A41-DB9A-424B-98A8-5E6B7D8808AF}" srcId="{93DF5E39-6AE1-4584-85CA-0C1EF23ED308}" destId="{8B6F495C-AD33-453B-9666-92C06752C3B2}" srcOrd="2" destOrd="0" parTransId="{0890FCE4-F455-4219-86ED-AA76708A965E}" sibTransId="{6AA1025A-C0C2-4A89-AB88-48C6F764637A}"/>
-    <dgm:cxn modelId="{5BC3505A-AFBC-45E9-A2C9-16428FA48458}" type="presOf" srcId="{FAD3745E-CD7C-40B7-859C-3F4D46675861}" destId="{2D4A8445-DE83-4F47-BDDC-A735A6DFF667}" srcOrd="0" destOrd="0" presId="urn:microsoft.com/office/officeart/2005/8/layout/chevron1"/>
-    <dgm:cxn modelId="{4BA025BD-ADA6-46B3-882B-A2E4DACDF4CC}" type="presOf" srcId="{E972F59A-94D6-44B4-8780-F3A1FE6E3CA4}" destId="{65F1BD35-7005-44BF-B8FA-10660E75934D}" srcOrd="0" destOrd="0" presId="urn:microsoft.com/office/officeart/2005/8/layout/chevron1"/>
     <dgm:cxn modelId="{6FDB411E-B191-4DDA-849F-F5B4EBCDDB5D}" srcId="{93DF5E39-6AE1-4584-85CA-0C1EF23ED308}" destId="{FAD3745E-CD7C-40B7-859C-3F4D46675861}" srcOrd="3" destOrd="0" parTransId="{135DE011-3A93-4262-ADB2-A7349F77315F}" sibTransId="{58D3E535-F812-47D5-91F4-840332960BA2}"/>
     <dgm:cxn modelId="{8B54B47D-9EF3-4CCB-953D-FBC66679D5E8}" srcId="{93DF5E39-6AE1-4584-85CA-0C1EF23ED308}" destId="{E972F59A-94D6-44B4-8780-F3A1FE6E3CA4}" srcOrd="0" destOrd="0" parTransId="{4ABF7D14-50BF-4164-AABE-239B7D4CEE3A}" sibTransId="{8599A277-668F-45FE-A3F9-CD6FF38CAFEC}"/>
-    <dgm:cxn modelId="{AA95C9B9-2F74-4012-B438-37C18F73F584}" type="presParOf" srcId="{DEDC90B4-011D-4B49-B942-755BD1CAAD78}" destId="{65F1BD35-7005-44BF-B8FA-10660E75934D}" srcOrd="0" destOrd="0" presId="urn:microsoft.com/office/officeart/2005/8/layout/chevron1"/>
-    <dgm:cxn modelId="{8A294A64-A8E3-4753-B1DA-2296309429A3}" type="presParOf" srcId="{DEDC90B4-011D-4B49-B942-755BD1CAAD78}" destId="{35077B9D-BE72-42D8-89EB-BCAD998B0045}" srcOrd="1" destOrd="0" presId="urn:microsoft.com/office/officeart/2005/8/layout/chevron1"/>
-    <dgm:cxn modelId="{4245247E-5BFE-4DAC-9CB0-34B02890CD0A}" type="presParOf" srcId="{DEDC90B4-011D-4B49-B942-755BD1CAAD78}" destId="{0A2F48E4-CC1C-455A-AD2C-A206D1140C4E}" srcOrd="2" destOrd="0" presId="urn:microsoft.com/office/officeart/2005/8/layout/chevron1"/>
-    <dgm:cxn modelId="{BC6D6BE5-32E0-4D68-9E54-D2B9CDB6D722}" type="presParOf" srcId="{DEDC90B4-011D-4B49-B942-755BD1CAAD78}" destId="{C8AB43E7-90E3-485A-91FD-84565BECBC76}" srcOrd="3" destOrd="0" presId="urn:microsoft.com/office/officeart/2005/8/layout/chevron1"/>
-    <dgm:cxn modelId="{E76D997A-EBC0-4E8F-95A6-458C20A6B585}" type="presParOf" srcId="{DEDC90B4-011D-4B49-B942-755BD1CAAD78}" destId="{AA54D5D2-05FA-4CEB-B5B0-DD5FAD764F15}" srcOrd="4" destOrd="0" presId="urn:microsoft.com/office/officeart/2005/8/layout/chevron1"/>
-    <dgm:cxn modelId="{A76EAC60-247F-4F5B-84F5-D7E19A697A57}" type="presParOf" srcId="{DEDC90B4-011D-4B49-B942-755BD1CAAD78}" destId="{E4A2E8EC-A12C-4CF4-926B-CFE203613768}" srcOrd="5" destOrd="0" presId="urn:microsoft.com/office/officeart/2005/8/layout/chevron1"/>
-    <dgm:cxn modelId="{B73E4903-4423-49AC-A32D-1FC7A8AE3125}" type="presParOf" srcId="{DEDC90B4-011D-4B49-B942-755BD1CAAD78}" destId="{2D4A8445-DE83-4F47-BDDC-A735A6DFF667}" srcOrd="6" destOrd="0" presId="urn:microsoft.com/office/officeart/2005/8/layout/chevron1"/>
+    <dgm:cxn modelId="{EFD61DBA-09D8-455A-8E5A-F060DB4DD34C}" type="presParOf" srcId="{DEDC90B4-011D-4B49-B942-755BD1CAAD78}" destId="{65F1BD35-7005-44BF-B8FA-10660E75934D}" srcOrd="0" destOrd="0" presId="urn:microsoft.com/office/officeart/2005/8/layout/chevron1"/>
+    <dgm:cxn modelId="{802C7B51-1FE5-4DEF-8375-F973691A744A}" type="presParOf" srcId="{DEDC90B4-011D-4B49-B942-755BD1CAAD78}" destId="{35077B9D-BE72-42D8-89EB-BCAD998B0045}" srcOrd="1" destOrd="0" presId="urn:microsoft.com/office/officeart/2005/8/layout/chevron1"/>
+    <dgm:cxn modelId="{A0D6A0C1-29F2-40F9-BDE4-6E3A169A09D7}" type="presParOf" srcId="{DEDC90B4-011D-4B49-B942-755BD1CAAD78}" destId="{0A2F48E4-CC1C-455A-AD2C-A206D1140C4E}" srcOrd="2" destOrd="0" presId="urn:microsoft.com/office/officeart/2005/8/layout/chevron1"/>
+    <dgm:cxn modelId="{E3B2CA50-2274-445E-A586-5C1130C9BAF3}" type="presParOf" srcId="{DEDC90B4-011D-4B49-B942-755BD1CAAD78}" destId="{C8AB43E7-90E3-485A-91FD-84565BECBC76}" srcOrd="3" destOrd="0" presId="urn:microsoft.com/office/officeart/2005/8/layout/chevron1"/>
+    <dgm:cxn modelId="{76C18F66-1646-4828-93EB-D1E1AB3D6DB0}" type="presParOf" srcId="{DEDC90B4-011D-4B49-B942-755BD1CAAD78}" destId="{AA54D5D2-05FA-4CEB-B5B0-DD5FAD764F15}" srcOrd="4" destOrd="0" presId="urn:microsoft.com/office/officeart/2005/8/layout/chevron1"/>
+    <dgm:cxn modelId="{0DDEE5A9-E065-4B94-A9D6-C5051FD07A96}" type="presParOf" srcId="{DEDC90B4-011D-4B49-B942-755BD1CAAD78}" destId="{E4A2E8EC-A12C-4CF4-926B-CFE203613768}" srcOrd="5" destOrd="0" presId="urn:microsoft.com/office/officeart/2005/8/layout/chevron1"/>
+    <dgm:cxn modelId="{6FC47B9F-8498-4FAE-A232-D9F183ABCB12}" type="presParOf" srcId="{DEDC90B4-011D-4B49-B942-755BD1CAAD78}" destId="{2D4A8445-DE83-4F47-BDDC-A735A6DFF667}" srcOrd="6" destOrd="0" presId="urn:microsoft.com/office/officeart/2005/8/layout/chevron1"/>
   </dgm:cxnLst>
   <dgm:bg/>
   <dgm:whole/>
@@ -11601,74 +12166,74 @@
   <dgm:cxnLst>
     <dgm:cxn modelId="{9240CB7E-05B7-4104-8DB9-1D611C40246F}" srcId="{8F379987-E240-4679-967D-EB7DAABD64B4}" destId="{D7668882-47AF-40A6-87E9-17FCC5633411}" srcOrd="0" destOrd="0" parTransId="{6AEF5112-4590-4371-8D1A-BE6D81F2178C}" sibTransId="{250F6776-4560-43D4-9A13-63C7BF8BAA85}"/>
     <dgm:cxn modelId="{7BC41A47-D022-485A-B354-519E624E9653}" srcId="{2D050F34-B6F4-4A01-8528-14604B2C59B2}" destId="{5346E136-A5C9-41D7-BDFE-7258E3A4CE57}" srcOrd="0" destOrd="0" parTransId="{131ED32C-4BC3-4099-9094-A06762993031}" sibTransId="{F6DA4AD1-0935-442E-A1DE-C363D457094F}"/>
-    <dgm:cxn modelId="{B3457169-8903-4090-B664-FE3F63FABF4E}" type="presOf" srcId="{8F379987-E240-4679-967D-EB7DAABD64B4}" destId="{4E38E2A7-464A-48B4-938A-8068E5210206}" srcOrd="0" destOrd="0" presId="urn:microsoft.com/office/officeart/2005/8/layout/process4"/>
-    <dgm:cxn modelId="{DE643B18-D50A-4CF9-81E0-02CB77BB147D}" type="presOf" srcId="{B4FB36CB-1A0F-44CA-B2FA-51D3947EEBB7}" destId="{984A3B86-7B17-4447-8051-B1AA4B75A088}" srcOrd="0" destOrd="0" presId="urn:microsoft.com/office/officeart/2005/8/layout/process4"/>
-    <dgm:cxn modelId="{B35F1497-25C4-447A-B4E8-01AF48ABDB54}" type="presOf" srcId="{9608A625-F4A1-4D6F-B24C-58D3C6C378E1}" destId="{66E85825-582D-4747-961B-BF93FAB6F166}" srcOrd="1" destOrd="0" presId="urn:microsoft.com/office/officeart/2005/8/layout/process4"/>
-    <dgm:cxn modelId="{7561FAC4-D603-46AE-84D7-709B1C110230}" type="presOf" srcId="{5346E136-A5C9-41D7-BDFE-7258E3A4CE57}" destId="{4A595C7D-1DCD-4893-AE64-3D49AB3D6C93}" srcOrd="0" destOrd="0" presId="urn:microsoft.com/office/officeart/2005/8/layout/process4"/>
-    <dgm:cxn modelId="{A734CA29-3A2A-4559-93FD-7FAC7E07BE1E}" type="presOf" srcId="{9BF1DBDB-BF42-417B-9A09-F332FDF89668}" destId="{E38A4682-B2F9-47DA-B126-3BCCEB474789}" srcOrd="0" destOrd="0" presId="urn:microsoft.com/office/officeart/2005/8/layout/process4"/>
+    <dgm:cxn modelId="{B53A526C-14B8-4911-B1CA-7C5AC0F9FAC5}" type="presOf" srcId="{DCF7D2D3-5B7E-479C-9DDF-B65B824F49B7}" destId="{AC0E36CF-6243-4621-8A7D-C24FB8A07051}" srcOrd="0" destOrd="0" presId="urn:microsoft.com/office/officeart/2005/8/layout/process4"/>
+    <dgm:cxn modelId="{0FF5E017-1860-44E6-AE1A-89EA7185B069}" type="presOf" srcId="{9608A625-F4A1-4D6F-B24C-58D3C6C378E1}" destId="{66E85825-582D-4747-961B-BF93FAB6F166}" srcOrd="1" destOrd="0" presId="urn:microsoft.com/office/officeart/2005/8/layout/process4"/>
+    <dgm:cxn modelId="{E8448438-FE68-4054-908D-BFA67AAB8B21}" type="presOf" srcId="{9608A625-F4A1-4D6F-B24C-58D3C6C378E1}" destId="{DDCC2D1B-6D1C-46EE-8D95-ECF4FF866158}" srcOrd="0" destOrd="0" presId="urn:microsoft.com/office/officeart/2005/8/layout/process4"/>
+    <dgm:cxn modelId="{F4DA4D31-C48C-4714-94FE-2CDA0CD1206C}" type="presOf" srcId="{6A5BA29C-33B2-48B5-B7AE-ECB114FDAF61}" destId="{CEE6C3AF-86D8-4F26-99FD-21CA290605CE}" srcOrd="0" destOrd="0" presId="urn:microsoft.com/office/officeart/2005/8/layout/process4"/>
+    <dgm:cxn modelId="{5430607B-7405-4EA1-8187-869410DB92F9}" type="presOf" srcId="{2D050F34-B6F4-4A01-8528-14604B2C59B2}" destId="{DBBDB3BD-809D-460D-A13E-F18DDCEF796E}" srcOrd="1" destOrd="0" presId="urn:microsoft.com/office/officeart/2005/8/layout/process4"/>
+    <dgm:cxn modelId="{5D3C3134-5829-45C6-87C4-779BB529F4B9}" type="presOf" srcId="{40D9F3D1-EF8A-4D5A-A452-FA49CDE60A69}" destId="{CBA2BEC8-C28E-4FE9-B6B0-9F69DB1F455C}" srcOrd="0" destOrd="0" presId="urn:microsoft.com/office/officeart/2005/8/layout/process4"/>
     <dgm:cxn modelId="{1922B853-4E31-4DC0-85DC-89E4FAF6C1C2}" srcId="{8F379987-E240-4679-967D-EB7DAABD64B4}" destId="{9BF1DBDB-BF42-417B-9A09-F332FDF89668}" srcOrd="2" destOrd="0" parTransId="{5AB0BF5C-ABA3-4487-9886-E4A3B79AABFE}" sibTransId="{C34F6A5C-CBAA-45D3-9FD4-A291DA77444D}"/>
     <dgm:cxn modelId="{352B9AF5-ADF6-4187-9DB6-CDFD04B00681}" srcId="{8F379987-E240-4679-967D-EB7DAABD64B4}" destId="{5479EAB3-3D6E-4AA0-AFAE-E0F86F9091D4}" srcOrd="3" destOrd="0" parTransId="{466AED8E-3FAC-40DB-A125-D5FECAF8CA2A}" sibTransId="{B47A95CA-1521-4CBA-8149-082981AFEBA4}"/>
+    <dgm:cxn modelId="{321E03B5-2915-434F-BA71-4DD7C4E5260E}" type="presOf" srcId="{BDF711DB-EE38-4577-86B2-F2E1DB6031DA}" destId="{AE5FFCCC-892D-465D-8149-285CD7188246}" srcOrd="0" destOrd="0" presId="urn:microsoft.com/office/officeart/2005/8/layout/process4"/>
+    <dgm:cxn modelId="{1BF77879-6FC4-46F5-A56C-D847C09FD8F6}" type="presOf" srcId="{8F379987-E240-4679-967D-EB7DAABD64B4}" destId="{4E38E2A7-464A-48B4-938A-8068E5210206}" srcOrd="0" destOrd="0" presId="urn:microsoft.com/office/officeart/2005/8/layout/process4"/>
+    <dgm:cxn modelId="{E9796CD6-182E-4915-90EC-00071BA43242}" type="presOf" srcId="{9BF1DBDB-BF42-417B-9A09-F332FDF89668}" destId="{B53898F0-A36E-4867-99E3-38BE992FA24D}" srcOrd="1" destOrd="0" presId="urn:microsoft.com/office/officeart/2005/8/layout/process4"/>
     <dgm:cxn modelId="{9E0AF44B-351F-47F4-9AF1-743F3047B14A}" srcId="{9608A625-F4A1-4D6F-B24C-58D3C6C378E1}" destId="{BDF711DB-EE38-4577-86B2-F2E1DB6031DA}" srcOrd="1" destOrd="0" parTransId="{25AE1808-785E-44F6-9FA3-62CF4152C655}" sibTransId="{F920B14C-0E42-431C-98F2-042273D5034A}"/>
     <dgm:cxn modelId="{8DA934CA-E500-4296-A0F6-53CCE1232D06}" srcId="{D7668882-47AF-40A6-87E9-17FCC5633411}" destId="{6A5BA29C-33B2-48B5-B7AE-ECB114FDAF61}" srcOrd="1" destOrd="0" parTransId="{2D646344-DC1D-465F-8BEE-BBB4D4138BEA}" sibTransId="{93EA9AE2-369B-4834-BFCC-B9E6AB9E132A}"/>
     <dgm:cxn modelId="{3E42502A-3CE7-47DD-930C-1503DAB355AC}" srcId="{9608A625-F4A1-4D6F-B24C-58D3C6C378E1}" destId="{08AA90F2-3B75-4C56-95FA-BEEEC4E23D16}" srcOrd="0" destOrd="0" parTransId="{5C2459E2-2F67-4C0B-98BA-714ADE454B4C}" sibTransId="{A1F17B73-6A66-4497-87EF-C25E5C85A74C}"/>
-    <dgm:cxn modelId="{9B9B0AFA-CEFF-4F70-9B32-1756FD5008E2}" type="presOf" srcId="{40D9F3D1-EF8A-4D5A-A452-FA49CDE60A69}" destId="{CBA2BEC8-C28E-4FE9-B6B0-9F69DB1F455C}" srcOrd="0" destOrd="0" presId="urn:microsoft.com/office/officeart/2005/8/layout/process4"/>
-    <dgm:cxn modelId="{A986AE0F-0B88-4DEC-BDDE-00AF3F1F67E7}" type="presOf" srcId="{DCF7D2D3-5B7E-479C-9DDF-B65B824F49B7}" destId="{AC0E36CF-6243-4621-8A7D-C24FB8A07051}" srcOrd="0" destOrd="0" presId="urn:microsoft.com/office/officeart/2005/8/layout/process4"/>
-    <dgm:cxn modelId="{F6DC3867-2C38-482A-B2DB-A4366CDB471B}" type="presOf" srcId="{6752BCD6-E991-4AEC-9DED-F52B89F6DFDD}" destId="{7B7C8DF0-948D-4818-9707-ED6D90EDE7F5}" srcOrd="0" destOrd="0" presId="urn:microsoft.com/office/officeart/2005/8/layout/process4"/>
-    <dgm:cxn modelId="{F3C8103E-BA03-4E1D-ADC4-20034EE2C0A5}" type="presOf" srcId="{6A5BA29C-33B2-48B5-B7AE-ECB114FDAF61}" destId="{CEE6C3AF-86D8-4F26-99FD-21CA290605CE}" srcOrd="0" destOrd="0" presId="urn:microsoft.com/office/officeart/2005/8/layout/process4"/>
-    <dgm:cxn modelId="{05712DFE-9770-4B57-A718-E1F92BE6431D}" type="presOf" srcId="{5479EAB3-3D6E-4AA0-AFAE-E0F86F9091D4}" destId="{7877A344-35A8-43D9-B794-F9B92972D131}" srcOrd="0" destOrd="0" presId="urn:microsoft.com/office/officeart/2005/8/layout/process4"/>
+    <dgm:cxn modelId="{B27738DC-5BB1-48CC-B910-5B2B2518F892}" type="presOf" srcId="{23063A9B-5A34-4F5C-B40F-1F37B9B35AC2}" destId="{6ACB1D43-3F0C-4A97-950C-362EA7853ABE}" srcOrd="0" destOrd="0" presId="urn:microsoft.com/office/officeart/2005/8/layout/process4"/>
     <dgm:cxn modelId="{ED63E643-1620-42D9-990E-148C572F5307}" srcId="{2D050F34-B6F4-4A01-8528-14604B2C59B2}" destId="{DCF7D2D3-5B7E-479C-9DDF-B65B824F49B7}" srcOrd="1" destOrd="0" parTransId="{31BB0CA9-BDC5-4553-910A-528FA40DC763}" sibTransId="{197C3F04-F31C-4DAE-8156-A7DFF0CDECA4}"/>
-    <dgm:cxn modelId="{4F95B911-3082-4A84-B93F-B64EFE64BABD}" type="presOf" srcId="{9BF1DBDB-BF42-417B-9A09-F332FDF89668}" destId="{B53898F0-A36E-4867-99E3-38BE992FA24D}" srcOrd="1" destOrd="0" presId="urn:microsoft.com/office/officeart/2005/8/layout/process4"/>
     <dgm:cxn modelId="{B48B706D-ECBB-4472-BAC1-0E0162918667}" srcId="{8F379987-E240-4679-967D-EB7DAABD64B4}" destId="{9608A625-F4A1-4D6F-B24C-58D3C6C378E1}" srcOrd="4" destOrd="0" parTransId="{A4895706-2458-41B8-82FD-8FA1CFC68786}" sibTransId="{A4B9EE77-B9BA-4828-B387-B27E8C651710}"/>
+    <dgm:cxn modelId="{F1B7B890-0AF2-4CD0-BE6E-E3827C99674A}" type="presOf" srcId="{08AA90F2-3B75-4C56-95FA-BEEEC4E23D16}" destId="{E279B47A-5219-4EDB-878F-EC40B89AD5D1}" srcOrd="0" destOrd="0" presId="urn:microsoft.com/office/officeart/2005/8/layout/process4"/>
+    <dgm:cxn modelId="{5384E4B5-6223-4412-AECA-4A88CB83FFE8}" type="presOf" srcId="{D7668882-47AF-40A6-87E9-17FCC5633411}" destId="{1AB704B8-08E3-41A8-BA82-D632BC71BE45}" srcOrd="1" destOrd="0" presId="urn:microsoft.com/office/officeart/2005/8/layout/process4"/>
     <dgm:cxn modelId="{A0AF4589-E6B1-47D3-8D47-96248024C296}" srcId="{5479EAB3-3D6E-4AA0-AFAE-E0F86F9091D4}" destId="{40D9F3D1-EF8A-4D5A-A452-FA49CDE60A69}" srcOrd="0" destOrd="0" parTransId="{69F1F48E-2571-4EBB-B3C8-77C6100C6E64}" sibTransId="{ED39A247-FBE6-49B8-946C-13D0653D1D5E}"/>
+    <dgm:cxn modelId="{8A530446-C675-4AB7-9E2B-935F036F9EA2}" type="presOf" srcId="{6752BCD6-E991-4AEC-9DED-F52B89F6DFDD}" destId="{7B7C8DF0-948D-4818-9707-ED6D90EDE7F5}" srcOrd="0" destOrd="0" presId="urn:microsoft.com/office/officeart/2005/8/layout/process4"/>
     <dgm:cxn modelId="{E0B19186-0850-4E39-ACAD-F15444452111}" srcId="{D7668882-47AF-40A6-87E9-17FCC5633411}" destId="{E107A239-07E0-4C98-B731-D460298AE221}" srcOrd="0" destOrd="0" parTransId="{3060A8C0-57EA-486F-8AD1-A3BAC25BD93E}" sibTransId="{D89FC807-4278-4164-8C92-901FEC29F9F7}"/>
-    <dgm:cxn modelId="{E0FAA96B-6010-4C8C-AD50-94C459BC1F40}" type="presOf" srcId="{23063A9B-5A34-4F5C-B40F-1F37B9B35AC2}" destId="{6ACB1D43-3F0C-4A97-950C-362EA7853ABE}" srcOrd="0" destOrd="0" presId="urn:microsoft.com/office/officeart/2005/8/layout/process4"/>
-    <dgm:cxn modelId="{8D2660EC-853D-4278-BBBA-FC57EC1A0B37}" type="presOf" srcId="{BDF711DB-EE38-4577-86B2-F2E1DB6031DA}" destId="{AE5FFCCC-892D-465D-8149-285CD7188246}" srcOrd="0" destOrd="0" presId="urn:microsoft.com/office/officeart/2005/8/layout/process4"/>
+    <dgm:cxn modelId="{5F1D964C-CF86-41A2-AC36-516E1DFE5366}" type="presOf" srcId="{D7668882-47AF-40A6-87E9-17FCC5633411}" destId="{68BAFB24-62D5-4108-A2A6-AE1478147E5E}" srcOrd="0" destOrd="0" presId="urn:microsoft.com/office/officeart/2005/8/layout/process4"/>
+    <dgm:cxn modelId="{005A4D9B-28D7-43C8-AA45-84DD883E728D}" type="presOf" srcId="{5479EAB3-3D6E-4AA0-AFAE-E0F86F9091D4}" destId="{E15860D0-CB9F-4ACC-BDFD-2AEF5DD9FE6A}" srcOrd="1" destOrd="0" presId="urn:microsoft.com/office/officeart/2005/8/layout/process4"/>
     <dgm:cxn modelId="{F344EC19-98EF-48F4-AA62-2904866900A8}" srcId="{9BF1DBDB-BF42-417B-9A09-F332FDF89668}" destId="{6752BCD6-E991-4AEC-9DED-F52B89F6DFDD}" srcOrd="1" destOrd="0" parTransId="{51CD2680-C85E-47BD-BFFB-D7976318B2FA}" sibTransId="{339B9D88-FF4A-4BFE-B86E-BAE91F869B29}"/>
-    <dgm:cxn modelId="{33904334-E032-404E-995E-7858E645B8BE}" type="presOf" srcId="{2D050F34-B6F4-4A01-8528-14604B2C59B2}" destId="{780CAFE4-5E8C-4905-B453-8A1E2CB3F563}" srcOrd="0" destOrd="0" presId="urn:microsoft.com/office/officeart/2005/8/layout/process4"/>
-    <dgm:cxn modelId="{19C6C468-EAD5-4A2A-BDBC-8D4B93AE040F}" type="presOf" srcId="{D7668882-47AF-40A6-87E9-17FCC5633411}" destId="{1AB704B8-08E3-41A8-BA82-D632BC71BE45}" srcOrd="1" destOrd="0" presId="urn:microsoft.com/office/officeart/2005/8/layout/process4"/>
-    <dgm:cxn modelId="{F0EDE4C7-764B-42C7-B8C1-46065FACA87B}" type="presOf" srcId="{D7668882-47AF-40A6-87E9-17FCC5633411}" destId="{68BAFB24-62D5-4108-A2A6-AE1478147E5E}" srcOrd="0" destOrd="0" presId="urn:microsoft.com/office/officeart/2005/8/layout/process4"/>
-    <dgm:cxn modelId="{7ACE1F34-56BC-46A5-B173-5E43D40E77CF}" type="presOf" srcId="{E107A239-07E0-4C98-B731-D460298AE221}" destId="{358A5F07-FEC9-4AAB-AB07-E16B660C4951}" srcOrd="0" destOrd="0" presId="urn:microsoft.com/office/officeart/2005/8/layout/process4"/>
+    <dgm:cxn modelId="{8111EDE8-9F04-478D-AC39-9D64BC1B0192}" type="presOf" srcId="{E107A239-07E0-4C98-B731-D460298AE221}" destId="{358A5F07-FEC9-4AAB-AB07-E16B660C4951}" srcOrd="0" destOrd="0" presId="urn:microsoft.com/office/officeart/2005/8/layout/process4"/>
+    <dgm:cxn modelId="{2CB5DB40-ABC1-4EC2-A8AB-F702A08385E3}" type="presOf" srcId="{2D050F34-B6F4-4A01-8528-14604B2C59B2}" destId="{780CAFE4-5E8C-4905-B453-8A1E2CB3F563}" srcOrd="0" destOrd="0" presId="urn:microsoft.com/office/officeart/2005/8/layout/process4"/>
+    <dgm:cxn modelId="{2F949238-B86F-426C-A2C1-358355224C3A}" type="presOf" srcId="{9BF1DBDB-BF42-417B-9A09-F332FDF89668}" destId="{E38A4682-B2F9-47DA-B126-3BCCEB474789}" srcOrd="0" destOrd="0" presId="urn:microsoft.com/office/officeart/2005/8/layout/process4"/>
     <dgm:cxn modelId="{ECC4D0ED-5514-424F-8E6E-909A92F6E6CD}" srcId="{9BF1DBDB-BF42-417B-9A09-F332FDF89668}" destId="{B4FB36CB-1A0F-44CA-B2FA-51D3947EEBB7}" srcOrd="0" destOrd="0" parTransId="{0A6C052F-12CC-4C23-98B0-3AB87DD3612D}" sibTransId="{6B5B2A12-E89A-41CC-880B-FBFD54C80FF7}"/>
+    <dgm:cxn modelId="{C59B8C8E-3247-494C-8EDE-43BE8A0CB248}" type="presOf" srcId="{5479EAB3-3D6E-4AA0-AFAE-E0F86F9091D4}" destId="{7877A344-35A8-43D9-B794-F9B92972D131}" srcOrd="0" destOrd="0" presId="urn:microsoft.com/office/officeart/2005/8/layout/process4"/>
     <dgm:cxn modelId="{C363B036-1A9B-40C2-81AD-59500B6FC285}" srcId="{5479EAB3-3D6E-4AA0-AFAE-E0F86F9091D4}" destId="{23063A9B-5A34-4F5C-B40F-1F37B9B35AC2}" srcOrd="1" destOrd="0" parTransId="{D732B35F-9A2C-40D7-9120-A50BB33C2BEC}" sibTransId="{D4C560AF-7A94-444E-852B-2024E1B39C03}"/>
-    <dgm:cxn modelId="{7697804C-E029-4A09-98C7-5BA0F2844738}" type="presOf" srcId="{9608A625-F4A1-4D6F-B24C-58D3C6C378E1}" destId="{DDCC2D1B-6D1C-46EE-8D95-ECF4FF866158}" srcOrd="0" destOrd="0" presId="urn:microsoft.com/office/officeart/2005/8/layout/process4"/>
-    <dgm:cxn modelId="{DA80812E-5784-4D4C-A009-959886180F59}" type="presOf" srcId="{08AA90F2-3B75-4C56-95FA-BEEEC4E23D16}" destId="{E279B47A-5219-4EDB-878F-EC40B89AD5D1}" srcOrd="0" destOrd="0" presId="urn:microsoft.com/office/officeart/2005/8/layout/process4"/>
-    <dgm:cxn modelId="{3C3DA1A2-D351-47BC-AE04-A2D9A71EBFFE}" type="presOf" srcId="{5479EAB3-3D6E-4AA0-AFAE-E0F86F9091D4}" destId="{E15860D0-CB9F-4ACC-BDFD-2AEF5DD9FE6A}" srcOrd="1" destOrd="0" presId="urn:microsoft.com/office/officeart/2005/8/layout/process4"/>
+    <dgm:cxn modelId="{E1DA1C41-9B7C-4A93-AFEC-2FB54CF957D3}" type="presOf" srcId="{B4FB36CB-1A0F-44CA-B2FA-51D3947EEBB7}" destId="{984A3B86-7B17-4447-8051-B1AA4B75A088}" srcOrd="0" destOrd="0" presId="urn:microsoft.com/office/officeart/2005/8/layout/process4"/>
+    <dgm:cxn modelId="{A4486531-BBA9-48BE-8DC5-9382965D9E41}" type="presOf" srcId="{5346E136-A5C9-41D7-BDFE-7258E3A4CE57}" destId="{4A595C7D-1DCD-4893-AE64-3D49AB3D6C93}" srcOrd="0" destOrd="0" presId="urn:microsoft.com/office/officeart/2005/8/layout/process4"/>
     <dgm:cxn modelId="{43F1C4BF-A546-4ED6-A54F-63FC02A6DC2C}" srcId="{8F379987-E240-4679-967D-EB7DAABD64B4}" destId="{2D050F34-B6F4-4A01-8528-14604B2C59B2}" srcOrd="1" destOrd="0" parTransId="{C0F727B3-E3F1-41BC-BDEA-E1472D932BC2}" sibTransId="{0CA6A775-72E0-4CE8-AE2B-BCC888EC97EF}"/>
-    <dgm:cxn modelId="{B0447F96-AF56-460B-B8C7-A5EF2CA85633}" type="presOf" srcId="{2D050F34-B6F4-4A01-8528-14604B2C59B2}" destId="{DBBDB3BD-809D-460D-A13E-F18DDCEF796E}" srcOrd="1" destOrd="0" presId="urn:microsoft.com/office/officeart/2005/8/layout/process4"/>
-    <dgm:cxn modelId="{F49B2270-77CA-47A8-A928-C36DC8060EE7}" type="presParOf" srcId="{4E38E2A7-464A-48B4-938A-8068E5210206}" destId="{F8067AE2-FBAA-4348-8733-36D994838E04}" srcOrd="0" destOrd="0" presId="urn:microsoft.com/office/officeart/2005/8/layout/process4"/>
-    <dgm:cxn modelId="{2DB64E1A-DD77-4B77-A098-6890F65E7DE3}" type="presParOf" srcId="{F8067AE2-FBAA-4348-8733-36D994838E04}" destId="{DDCC2D1B-6D1C-46EE-8D95-ECF4FF866158}" srcOrd="0" destOrd="0" presId="urn:microsoft.com/office/officeart/2005/8/layout/process4"/>
-    <dgm:cxn modelId="{1CCDB575-2E52-41E9-88A0-8AF9D6E7BA38}" type="presParOf" srcId="{F8067AE2-FBAA-4348-8733-36D994838E04}" destId="{66E85825-582D-4747-961B-BF93FAB6F166}" srcOrd="1" destOrd="0" presId="urn:microsoft.com/office/officeart/2005/8/layout/process4"/>
-    <dgm:cxn modelId="{AA39C9CB-91C0-44E1-AFE3-49E35E4FD83A}" type="presParOf" srcId="{F8067AE2-FBAA-4348-8733-36D994838E04}" destId="{A7F18280-52F8-4B4D-875A-39717FF83D9F}" srcOrd="2" destOrd="0" presId="urn:microsoft.com/office/officeart/2005/8/layout/process4"/>
-    <dgm:cxn modelId="{1DD1C1A1-D334-4007-8A72-720198C5F933}" type="presParOf" srcId="{A7F18280-52F8-4B4D-875A-39717FF83D9F}" destId="{E279B47A-5219-4EDB-878F-EC40B89AD5D1}" srcOrd="0" destOrd="0" presId="urn:microsoft.com/office/officeart/2005/8/layout/process4"/>
-    <dgm:cxn modelId="{67A075A7-CE31-4498-A339-3EB7311CFC2E}" type="presParOf" srcId="{A7F18280-52F8-4B4D-875A-39717FF83D9F}" destId="{AE5FFCCC-892D-465D-8149-285CD7188246}" srcOrd="1" destOrd="0" presId="urn:microsoft.com/office/officeart/2005/8/layout/process4"/>
-    <dgm:cxn modelId="{7FBDDDF2-6DD3-4BA2-8AE1-4225C4776254}" type="presParOf" srcId="{4E38E2A7-464A-48B4-938A-8068E5210206}" destId="{61E999F2-8B21-4CAB-B443-FD4FFBC84B54}" srcOrd="1" destOrd="0" presId="urn:microsoft.com/office/officeart/2005/8/layout/process4"/>
-    <dgm:cxn modelId="{83D80289-7035-4C8A-A7C8-FA7028F5DA18}" type="presParOf" srcId="{4E38E2A7-464A-48B4-938A-8068E5210206}" destId="{DE7C402B-A509-4B78-B260-5A4F1EB2385A}" srcOrd="2" destOrd="0" presId="urn:microsoft.com/office/officeart/2005/8/layout/process4"/>
-    <dgm:cxn modelId="{35901AF6-2B48-4891-86BB-3E13C8411265}" type="presParOf" srcId="{DE7C402B-A509-4B78-B260-5A4F1EB2385A}" destId="{7877A344-35A8-43D9-B794-F9B92972D131}" srcOrd="0" destOrd="0" presId="urn:microsoft.com/office/officeart/2005/8/layout/process4"/>
-    <dgm:cxn modelId="{BFAA7BE6-8D76-4120-BDE8-5A1EC77F0D34}" type="presParOf" srcId="{DE7C402B-A509-4B78-B260-5A4F1EB2385A}" destId="{E15860D0-CB9F-4ACC-BDFD-2AEF5DD9FE6A}" srcOrd="1" destOrd="0" presId="urn:microsoft.com/office/officeart/2005/8/layout/process4"/>
-    <dgm:cxn modelId="{987CB3C4-2871-412D-AAAF-09618914550A}" type="presParOf" srcId="{DE7C402B-A509-4B78-B260-5A4F1EB2385A}" destId="{1ECC7EF2-6D43-4F24-BB04-CDD4FFCC2A08}" srcOrd="2" destOrd="0" presId="urn:microsoft.com/office/officeart/2005/8/layout/process4"/>
-    <dgm:cxn modelId="{72E5A71E-49A6-4B66-98C6-071C8549C92B}" type="presParOf" srcId="{1ECC7EF2-6D43-4F24-BB04-CDD4FFCC2A08}" destId="{CBA2BEC8-C28E-4FE9-B6B0-9F69DB1F455C}" srcOrd="0" destOrd="0" presId="urn:microsoft.com/office/officeart/2005/8/layout/process4"/>
-    <dgm:cxn modelId="{5BED9CC6-C5E8-432C-8CA9-2A95784BCE44}" type="presParOf" srcId="{1ECC7EF2-6D43-4F24-BB04-CDD4FFCC2A08}" destId="{6ACB1D43-3F0C-4A97-950C-362EA7853ABE}" srcOrd="1" destOrd="0" presId="urn:microsoft.com/office/officeart/2005/8/layout/process4"/>
-    <dgm:cxn modelId="{2F4DABA2-3906-4990-B4B8-A89E1F06B5F7}" type="presParOf" srcId="{4E38E2A7-464A-48B4-938A-8068E5210206}" destId="{7EE61403-1AB3-4E05-976B-4D5AE94D6047}" srcOrd="3" destOrd="0" presId="urn:microsoft.com/office/officeart/2005/8/layout/process4"/>
-    <dgm:cxn modelId="{E5716732-679C-45B9-A249-12BB6EB2F345}" type="presParOf" srcId="{4E38E2A7-464A-48B4-938A-8068E5210206}" destId="{501BC8D8-E4C9-4EFF-836F-38DEF0930EA8}" srcOrd="4" destOrd="0" presId="urn:microsoft.com/office/officeart/2005/8/layout/process4"/>
-    <dgm:cxn modelId="{1F5AB533-CFB3-409D-BC0A-E56B1936A70D}" type="presParOf" srcId="{501BC8D8-E4C9-4EFF-836F-38DEF0930EA8}" destId="{E38A4682-B2F9-47DA-B126-3BCCEB474789}" srcOrd="0" destOrd="0" presId="urn:microsoft.com/office/officeart/2005/8/layout/process4"/>
-    <dgm:cxn modelId="{0901B22E-DE7D-4271-B882-F5867BEA2A93}" type="presParOf" srcId="{501BC8D8-E4C9-4EFF-836F-38DEF0930EA8}" destId="{B53898F0-A36E-4867-99E3-38BE992FA24D}" srcOrd="1" destOrd="0" presId="urn:microsoft.com/office/officeart/2005/8/layout/process4"/>
-    <dgm:cxn modelId="{C4904F3C-2547-40B3-845B-9C5D41C37487}" type="presParOf" srcId="{501BC8D8-E4C9-4EFF-836F-38DEF0930EA8}" destId="{5957BBBD-B280-48EA-9596-503E23452DD8}" srcOrd="2" destOrd="0" presId="urn:microsoft.com/office/officeart/2005/8/layout/process4"/>
-    <dgm:cxn modelId="{8663A849-948D-4C17-9672-D61EAAF68EDA}" type="presParOf" srcId="{5957BBBD-B280-48EA-9596-503E23452DD8}" destId="{984A3B86-7B17-4447-8051-B1AA4B75A088}" srcOrd="0" destOrd="0" presId="urn:microsoft.com/office/officeart/2005/8/layout/process4"/>
-    <dgm:cxn modelId="{8D008AEF-7865-4E6B-B05A-B8F932B7317B}" type="presParOf" srcId="{5957BBBD-B280-48EA-9596-503E23452DD8}" destId="{7B7C8DF0-948D-4818-9707-ED6D90EDE7F5}" srcOrd="1" destOrd="0" presId="urn:microsoft.com/office/officeart/2005/8/layout/process4"/>
-    <dgm:cxn modelId="{4687AC9E-C23F-4BBB-A295-32C88DD14DA6}" type="presParOf" srcId="{4E38E2A7-464A-48B4-938A-8068E5210206}" destId="{EFC3E078-3E0E-4905-A9CD-C673F767C116}" srcOrd="5" destOrd="0" presId="urn:microsoft.com/office/officeart/2005/8/layout/process4"/>
-    <dgm:cxn modelId="{CF0DBB06-51C5-4DEC-8715-65CC31794618}" type="presParOf" srcId="{4E38E2A7-464A-48B4-938A-8068E5210206}" destId="{1155E0DD-2018-44F0-B77A-5C4C7E3061E6}" srcOrd="6" destOrd="0" presId="urn:microsoft.com/office/officeart/2005/8/layout/process4"/>
-    <dgm:cxn modelId="{F5CA13A6-DE77-473C-823A-031844BABF8C}" type="presParOf" srcId="{1155E0DD-2018-44F0-B77A-5C4C7E3061E6}" destId="{780CAFE4-5E8C-4905-B453-8A1E2CB3F563}" srcOrd="0" destOrd="0" presId="urn:microsoft.com/office/officeart/2005/8/layout/process4"/>
-    <dgm:cxn modelId="{8856B6C4-6EAD-46E0-9905-FF1B39F6DA11}" type="presParOf" srcId="{1155E0DD-2018-44F0-B77A-5C4C7E3061E6}" destId="{DBBDB3BD-809D-460D-A13E-F18DDCEF796E}" srcOrd="1" destOrd="0" presId="urn:microsoft.com/office/officeart/2005/8/layout/process4"/>
-    <dgm:cxn modelId="{AF71DA75-6E20-424C-818D-150BF2C90C2E}" type="presParOf" srcId="{1155E0DD-2018-44F0-B77A-5C4C7E3061E6}" destId="{AF912025-A5D6-4C28-B25B-C5364FB78861}" srcOrd="2" destOrd="0" presId="urn:microsoft.com/office/officeart/2005/8/layout/process4"/>
-    <dgm:cxn modelId="{83A91DE2-F70E-4CC8-877E-53F9D17B2CCE}" type="presParOf" srcId="{AF912025-A5D6-4C28-B25B-C5364FB78861}" destId="{4A595C7D-1DCD-4893-AE64-3D49AB3D6C93}" srcOrd="0" destOrd="0" presId="urn:microsoft.com/office/officeart/2005/8/layout/process4"/>
-    <dgm:cxn modelId="{3D46B7C9-54FE-458C-98B1-02BBFE5BD5B1}" type="presParOf" srcId="{AF912025-A5D6-4C28-B25B-C5364FB78861}" destId="{AC0E36CF-6243-4621-8A7D-C24FB8A07051}" srcOrd="1" destOrd="0" presId="urn:microsoft.com/office/officeart/2005/8/layout/process4"/>
-    <dgm:cxn modelId="{F52F5C46-16B8-4B63-A507-F69FCAB3B92D}" type="presParOf" srcId="{4E38E2A7-464A-48B4-938A-8068E5210206}" destId="{03FCDF97-698C-4F94-8EA7-6B8AE8713E31}" srcOrd="7" destOrd="0" presId="urn:microsoft.com/office/officeart/2005/8/layout/process4"/>
-    <dgm:cxn modelId="{EFA82988-EDEE-4E58-838A-5961B188589D}" type="presParOf" srcId="{4E38E2A7-464A-48B4-938A-8068E5210206}" destId="{6EC8851A-5BDC-4093-8656-3D2437EF784F}" srcOrd="8" destOrd="0" presId="urn:microsoft.com/office/officeart/2005/8/layout/process4"/>
-    <dgm:cxn modelId="{4C232E08-5613-4651-AF0E-E4312C45806F}" type="presParOf" srcId="{6EC8851A-5BDC-4093-8656-3D2437EF784F}" destId="{68BAFB24-62D5-4108-A2A6-AE1478147E5E}" srcOrd="0" destOrd="0" presId="urn:microsoft.com/office/officeart/2005/8/layout/process4"/>
-    <dgm:cxn modelId="{5DDDB0BA-6ABE-49F5-9931-C9022490760B}" type="presParOf" srcId="{6EC8851A-5BDC-4093-8656-3D2437EF784F}" destId="{1AB704B8-08E3-41A8-BA82-D632BC71BE45}" srcOrd="1" destOrd="0" presId="urn:microsoft.com/office/officeart/2005/8/layout/process4"/>
-    <dgm:cxn modelId="{CE1AD6E0-E90C-4869-B0D9-802FBBAA30A6}" type="presParOf" srcId="{6EC8851A-5BDC-4093-8656-3D2437EF784F}" destId="{8AE4B484-A87D-4FFA-ADBD-750CC44EE512}" srcOrd="2" destOrd="0" presId="urn:microsoft.com/office/officeart/2005/8/layout/process4"/>
-    <dgm:cxn modelId="{8F2A2F15-8D46-40DA-8583-BC025B0C7D44}" type="presParOf" srcId="{8AE4B484-A87D-4FFA-ADBD-750CC44EE512}" destId="{358A5F07-FEC9-4AAB-AB07-E16B660C4951}" srcOrd="0" destOrd="0" presId="urn:microsoft.com/office/officeart/2005/8/layout/process4"/>
-    <dgm:cxn modelId="{4B60758C-2260-486C-9762-A5D53CAE6F4F}" type="presParOf" srcId="{8AE4B484-A87D-4FFA-ADBD-750CC44EE512}" destId="{CEE6C3AF-86D8-4F26-99FD-21CA290605CE}" srcOrd="1" destOrd="0" presId="urn:microsoft.com/office/officeart/2005/8/layout/process4"/>
+    <dgm:cxn modelId="{B9C7C597-1594-4AFB-88AD-162CBD42FFA1}" type="presParOf" srcId="{4E38E2A7-464A-48B4-938A-8068E5210206}" destId="{F8067AE2-FBAA-4348-8733-36D994838E04}" srcOrd="0" destOrd="0" presId="urn:microsoft.com/office/officeart/2005/8/layout/process4"/>
+    <dgm:cxn modelId="{46C355EF-AAEB-4692-9C48-785639DAEFFF}" type="presParOf" srcId="{F8067AE2-FBAA-4348-8733-36D994838E04}" destId="{DDCC2D1B-6D1C-46EE-8D95-ECF4FF866158}" srcOrd="0" destOrd="0" presId="urn:microsoft.com/office/officeart/2005/8/layout/process4"/>
+    <dgm:cxn modelId="{5D149F3B-0796-4F6E-B674-45B5BFF15AF5}" type="presParOf" srcId="{F8067AE2-FBAA-4348-8733-36D994838E04}" destId="{66E85825-582D-4747-961B-BF93FAB6F166}" srcOrd="1" destOrd="0" presId="urn:microsoft.com/office/officeart/2005/8/layout/process4"/>
+    <dgm:cxn modelId="{845B4544-C3AD-41D5-8201-64522E898630}" type="presParOf" srcId="{F8067AE2-FBAA-4348-8733-36D994838E04}" destId="{A7F18280-52F8-4B4D-875A-39717FF83D9F}" srcOrd="2" destOrd="0" presId="urn:microsoft.com/office/officeart/2005/8/layout/process4"/>
+    <dgm:cxn modelId="{599320DE-DD81-438A-BF26-46D8A810CDFF}" type="presParOf" srcId="{A7F18280-52F8-4B4D-875A-39717FF83D9F}" destId="{E279B47A-5219-4EDB-878F-EC40B89AD5D1}" srcOrd="0" destOrd="0" presId="urn:microsoft.com/office/officeart/2005/8/layout/process4"/>
+    <dgm:cxn modelId="{DC51E6BE-C7FB-4ED5-9DA7-055D9041578A}" type="presParOf" srcId="{A7F18280-52F8-4B4D-875A-39717FF83D9F}" destId="{AE5FFCCC-892D-465D-8149-285CD7188246}" srcOrd="1" destOrd="0" presId="urn:microsoft.com/office/officeart/2005/8/layout/process4"/>
+    <dgm:cxn modelId="{A7FDCD85-82D1-45ED-A459-FD23B966E872}" type="presParOf" srcId="{4E38E2A7-464A-48B4-938A-8068E5210206}" destId="{61E999F2-8B21-4CAB-B443-FD4FFBC84B54}" srcOrd="1" destOrd="0" presId="urn:microsoft.com/office/officeart/2005/8/layout/process4"/>
+    <dgm:cxn modelId="{DE4294DC-C0F3-49D6-872D-ABEC7D92EF40}" type="presParOf" srcId="{4E38E2A7-464A-48B4-938A-8068E5210206}" destId="{DE7C402B-A509-4B78-B260-5A4F1EB2385A}" srcOrd="2" destOrd="0" presId="urn:microsoft.com/office/officeart/2005/8/layout/process4"/>
+    <dgm:cxn modelId="{CC69C8B5-093A-4D32-9F3B-CF40064AEF52}" type="presParOf" srcId="{DE7C402B-A509-4B78-B260-5A4F1EB2385A}" destId="{7877A344-35A8-43D9-B794-F9B92972D131}" srcOrd="0" destOrd="0" presId="urn:microsoft.com/office/officeart/2005/8/layout/process4"/>
+    <dgm:cxn modelId="{FDE23AA3-86BA-4AC5-8557-B797273A949A}" type="presParOf" srcId="{DE7C402B-A509-4B78-B260-5A4F1EB2385A}" destId="{E15860D0-CB9F-4ACC-BDFD-2AEF5DD9FE6A}" srcOrd="1" destOrd="0" presId="urn:microsoft.com/office/officeart/2005/8/layout/process4"/>
+    <dgm:cxn modelId="{089CE69C-5072-4E47-BAAC-1A675BC9DDC3}" type="presParOf" srcId="{DE7C402B-A509-4B78-B260-5A4F1EB2385A}" destId="{1ECC7EF2-6D43-4F24-BB04-CDD4FFCC2A08}" srcOrd="2" destOrd="0" presId="urn:microsoft.com/office/officeart/2005/8/layout/process4"/>
+    <dgm:cxn modelId="{7D35F19E-5916-4235-A299-D49831F8D27C}" type="presParOf" srcId="{1ECC7EF2-6D43-4F24-BB04-CDD4FFCC2A08}" destId="{CBA2BEC8-C28E-4FE9-B6B0-9F69DB1F455C}" srcOrd="0" destOrd="0" presId="urn:microsoft.com/office/officeart/2005/8/layout/process4"/>
+    <dgm:cxn modelId="{BBE1FC73-9072-442A-8445-FCFA3C9ECA20}" type="presParOf" srcId="{1ECC7EF2-6D43-4F24-BB04-CDD4FFCC2A08}" destId="{6ACB1D43-3F0C-4A97-950C-362EA7853ABE}" srcOrd="1" destOrd="0" presId="urn:microsoft.com/office/officeart/2005/8/layout/process4"/>
+    <dgm:cxn modelId="{DA514085-78DB-41F4-9B2A-115DA80EE5F2}" type="presParOf" srcId="{4E38E2A7-464A-48B4-938A-8068E5210206}" destId="{7EE61403-1AB3-4E05-976B-4D5AE94D6047}" srcOrd="3" destOrd="0" presId="urn:microsoft.com/office/officeart/2005/8/layout/process4"/>
+    <dgm:cxn modelId="{E25F8542-0362-4C5A-8FE3-A853982BC2BD}" type="presParOf" srcId="{4E38E2A7-464A-48B4-938A-8068E5210206}" destId="{501BC8D8-E4C9-4EFF-836F-38DEF0930EA8}" srcOrd="4" destOrd="0" presId="urn:microsoft.com/office/officeart/2005/8/layout/process4"/>
+    <dgm:cxn modelId="{72693784-A752-476E-B184-FF6AB8CCB3F0}" type="presParOf" srcId="{501BC8D8-E4C9-4EFF-836F-38DEF0930EA8}" destId="{E38A4682-B2F9-47DA-B126-3BCCEB474789}" srcOrd="0" destOrd="0" presId="urn:microsoft.com/office/officeart/2005/8/layout/process4"/>
+    <dgm:cxn modelId="{CBA9F43D-A555-4D9C-8DBC-9DC0B8B77CFB}" type="presParOf" srcId="{501BC8D8-E4C9-4EFF-836F-38DEF0930EA8}" destId="{B53898F0-A36E-4867-99E3-38BE992FA24D}" srcOrd="1" destOrd="0" presId="urn:microsoft.com/office/officeart/2005/8/layout/process4"/>
+    <dgm:cxn modelId="{086B562A-79A9-4419-B5EE-B65075389007}" type="presParOf" srcId="{501BC8D8-E4C9-4EFF-836F-38DEF0930EA8}" destId="{5957BBBD-B280-48EA-9596-503E23452DD8}" srcOrd="2" destOrd="0" presId="urn:microsoft.com/office/officeart/2005/8/layout/process4"/>
+    <dgm:cxn modelId="{B43E5E8E-1F05-49BA-B037-AF334234EEFA}" type="presParOf" srcId="{5957BBBD-B280-48EA-9596-503E23452DD8}" destId="{984A3B86-7B17-4447-8051-B1AA4B75A088}" srcOrd="0" destOrd="0" presId="urn:microsoft.com/office/officeart/2005/8/layout/process4"/>
+    <dgm:cxn modelId="{CB1524C5-F3E6-48FD-BCD9-BAAFAD8EB7AD}" type="presParOf" srcId="{5957BBBD-B280-48EA-9596-503E23452DD8}" destId="{7B7C8DF0-948D-4818-9707-ED6D90EDE7F5}" srcOrd="1" destOrd="0" presId="urn:microsoft.com/office/officeart/2005/8/layout/process4"/>
+    <dgm:cxn modelId="{A1B71DA3-11B4-4C2C-B1F9-2C00C7E26A8D}" type="presParOf" srcId="{4E38E2A7-464A-48B4-938A-8068E5210206}" destId="{EFC3E078-3E0E-4905-A9CD-C673F767C116}" srcOrd="5" destOrd="0" presId="urn:microsoft.com/office/officeart/2005/8/layout/process4"/>
+    <dgm:cxn modelId="{92F5F81F-02F6-4CB2-B8AA-AA869FEB528F}" type="presParOf" srcId="{4E38E2A7-464A-48B4-938A-8068E5210206}" destId="{1155E0DD-2018-44F0-B77A-5C4C7E3061E6}" srcOrd="6" destOrd="0" presId="urn:microsoft.com/office/officeart/2005/8/layout/process4"/>
+    <dgm:cxn modelId="{9EC5F3BA-33AC-4D22-8D82-BBB95EB38263}" type="presParOf" srcId="{1155E0DD-2018-44F0-B77A-5C4C7E3061E6}" destId="{780CAFE4-5E8C-4905-B453-8A1E2CB3F563}" srcOrd="0" destOrd="0" presId="urn:microsoft.com/office/officeart/2005/8/layout/process4"/>
+    <dgm:cxn modelId="{FBBBDCD0-D6CA-439B-B9E5-75DAD3AAB28A}" type="presParOf" srcId="{1155E0DD-2018-44F0-B77A-5C4C7E3061E6}" destId="{DBBDB3BD-809D-460D-A13E-F18DDCEF796E}" srcOrd="1" destOrd="0" presId="urn:microsoft.com/office/officeart/2005/8/layout/process4"/>
+    <dgm:cxn modelId="{133C8DFB-8FAC-4E7B-AF98-DB1B3830F17D}" type="presParOf" srcId="{1155E0DD-2018-44F0-B77A-5C4C7E3061E6}" destId="{AF912025-A5D6-4C28-B25B-C5364FB78861}" srcOrd="2" destOrd="0" presId="urn:microsoft.com/office/officeart/2005/8/layout/process4"/>
+    <dgm:cxn modelId="{99DADD3C-07F1-49FA-9670-9482E77D8E7E}" type="presParOf" srcId="{AF912025-A5D6-4C28-B25B-C5364FB78861}" destId="{4A595C7D-1DCD-4893-AE64-3D49AB3D6C93}" srcOrd="0" destOrd="0" presId="urn:microsoft.com/office/officeart/2005/8/layout/process4"/>
+    <dgm:cxn modelId="{B76F9F8A-1C2C-4175-861E-B5E620463B0E}" type="presParOf" srcId="{AF912025-A5D6-4C28-B25B-C5364FB78861}" destId="{AC0E36CF-6243-4621-8A7D-C24FB8A07051}" srcOrd="1" destOrd="0" presId="urn:microsoft.com/office/officeart/2005/8/layout/process4"/>
+    <dgm:cxn modelId="{6DFF4378-9B37-41E8-8B76-75420AA083E0}" type="presParOf" srcId="{4E38E2A7-464A-48B4-938A-8068E5210206}" destId="{03FCDF97-698C-4F94-8EA7-6B8AE8713E31}" srcOrd="7" destOrd="0" presId="urn:microsoft.com/office/officeart/2005/8/layout/process4"/>
+    <dgm:cxn modelId="{A4B0947A-5FAB-4C25-9547-9FCDDAAFAE3E}" type="presParOf" srcId="{4E38E2A7-464A-48B4-938A-8068E5210206}" destId="{6EC8851A-5BDC-4093-8656-3D2437EF784F}" srcOrd="8" destOrd="0" presId="urn:microsoft.com/office/officeart/2005/8/layout/process4"/>
+    <dgm:cxn modelId="{0D6183B3-D21C-4282-BAEB-2EF6893F5A91}" type="presParOf" srcId="{6EC8851A-5BDC-4093-8656-3D2437EF784F}" destId="{68BAFB24-62D5-4108-A2A6-AE1478147E5E}" srcOrd="0" destOrd="0" presId="urn:microsoft.com/office/officeart/2005/8/layout/process4"/>
+    <dgm:cxn modelId="{1785445C-F122-420E-A57C-CF868EAD3C39}" type="presParOf" srcId="{6EC8851A-5BDC-4093-8656-3D2437EF784F}" destId="{1AB704B8-08E3-41A8-BA82-D632BC71BE45}" srcOrd="1" destOrd="0" presId="urn:microsoft.com/office/officeart/2005/8/layout/process4"/>
+    <dgm:cxn modelId="{61EFB3D9-933A-429A-8777-7E3AC04D9597}" type="presParOf" srcId="{6EC8851A-5BDC-4093-8656-3D2437EF784F}" destId="{8AE4B484-A87D-4FFA-ADBD-750CC44EE512}" srcOrd="2" destOrd="0" presId="urn:microsoft.com/office/officeart/2005/8/layout/process4"/>
+    <dgm:cxn modelId="{069145AE-EDF4-4541-9286-A0CE964CD865}" type="presParOf" srcId="{8AE4B484-A87D-4FFA-ADBD-750CC44EE512}" destId="{358A5F07-FEC9-4AAB-AB07-E16B660C4951}" srcOrd="0" destOrd="0" presId="urn:microsoft.com/office/officeart/2005/8/layout/process4"/>
+    <dgm:cxn modelId="{113611C3-5359-4285-A0E7-5CB2F84FCD55}" type="presParOf" srcId="{8AE4B484-A87D-4FFA-ADBD-750CC44EE512}" destId="{CEE6C3AF-86D8-4F26-99FD-21CA290605CE}" srcOrd="1" destOrd="0" presId="urn:microsoft.com/office/officeart/2005/8/layout/process4"/>
   </dgm:cxnLst>
   <dgm:bg/>
   <dgm:whole/>
@@ -12019,31 +12584,31 @@
     </dgm:pt>
   </dgm:ptLst>
   <dgm:cxnLst>
-    <dgm:cxn modelId="{1D1D4697-1FB9-434C-B2DE-41AB8117F556}" type="presOf" srcId="{1937F40D-EE40-4A00-9BE7-BA901C152FF8}" destId="{C86F26D5-B6CE-4166-ADDB-14F6D884F4A8}" srcOrd="1" destOrd="0" presId="urn:microsoft.com/office/officeart/2005/8/layout/process5"/>
-    <dgm:cxn modelId="{3457B8D0-75A6-4113-91DE-583FBE03447F}" type="presOf" srcId="{6E04155B-F231-47D8-9DBE-B9205C450D28}" destId="{C90EB846-89C8-444A-BAB5-B550F2FF1DCB}" srcOrd="0" destOrd="0" presId="urn:microsoft.com/office/officeart/2005/8/layout/process5"/>
-    <dgm:cxn modelId="{49D31DBB-C3B6-4E10-8D9D-6666E4272E82}" type="presOf" srcId="{14C6F305-0583-481E-BD80-63BA92EDADE4}" destId="{FA13B86E-B1D4-4628-BC17-84E15653360E}" srcOrd="0" destOrd="0" presId="urn:microsoft.com/office/officeart/2005/8/layout/process5"/>
-    <dgm:cxn modelId="{F671D988-C28A-4FC4-8643-7838ADE44525}" type="presOf" srcId="{332D4CF8-8D58-4742-82C9-65EF64AD750A}" destId="{CDCA062F-F00E-4C3D-98B7-3B1916AFD678}" srcOrd="0" destOrd="0" presId="urn:microsoft.com/office/officeart/2005/8/layout/process5"/>
-    <dgm:cxn modelId="{50E43858-B7D6-40A8-BF14-47B3DE06B32B}" type="presOf" srcId="{84D92609-D5C6-4DD5-9562-5317C7567106}" destId="{8E2B3FA4-AAEF-4722-8137-045E5022C036}" srcOrd="0" destOrd="0" presId="urn:microsoft.com/office/officeart/2005/8/layout/process5"/>
+    <dgm:cxn modelId="{8D588DAB-18AE-4A1A-97E3-BB3ECCB9A7B8}" type="presOf" srcId="{3832E7A6-B3A0-404E-A5B4-9B7C69A2D4A9}" destId="{83C2EC4A-D06A-40D0-BCF6-F54EC6581F25}" srcOrd="0" destOrd="0" presId="urn:microsoft.com/office/officeart/2005/8/layout/process5"/>
+    <dgm:cxn modelId="{ACA09E10-9970-4593-9F17-AFE4855B2443}" type="presOf" srcId="{332D4CF8-8D58-4742-82C9-65EF64AD750A}" destId="{CDCA062F-F00E-4C3D-98B7-3B1916AFD678}" srcOrd="0" destOrd="0" presId="urn:microsoft.com/office/officeart/2005/8/layout/process5"/>
     <dgm:cxn modelId="{DD15DCFE-2F9C-4BF4-8448-8CFBE36AD45A}" srcId="{21BF728A-C2CF-4C5D-9A4C-7EA57B1D61A8}" destId="{6E04155B-F231-47D8-9DBE-B9205C450D28}" srcOrd="0" destOrd="0" parTransId="{572ECA6A-5B60-4874-84D5-13589579CCE8}" sibTransId="{332D4CF8-8D58-4742-82C9-65EF64AD750A}"/>
+    <dgm:cxn modelId="{7641839C-2F6A-4707-8BAC-91BDA74D62AC}" type="presOf" srcId="{1937F40D-EE40-4A00-9BE7-BA901C152FF8}" destId="{B8CEF09D-55C3-4899-86A3-6837AAA10CB5}" srcOrd="0" destOrd="0" presId="urn:microsoft.com/office/officeart/2005/8/layout/process5"/>
+    <dgm:cxn modelId="{D46A1834-E329-4C17-8989-E1E4B4E2C01F}" type="presOf" srcId="{6E04155B-F231-47D8-9DBE-B9205C450D28}" destId="{C90EB846-89C8-444A-BAB5-B550F2FF1DCB}" srcOrd="0" destOrd="0" presId="urn:microsoft.com/office/officeart/2005/8/layout/process5"/>
+    <dgm:cxn modelId="{55746215-42FD-4332-BEE5-FD235ED77405}" type="presOf" srcId="{1937F40D-EE40-4A00-9BE7-BA901C152FF8}" destId="{C86F26D5-B6CE-4166-ADDB-14F6D884F4A8}" srcOrd="1" destOrd="0" presId="urn:microsoft.com/office/officeart/2005/8/layout/process5"/>
+    <dgm:cxn modelId="{7335976C-CAF3-42FF-821E-30C53DFE212D}" type="presOf" srcId="{3832E7A6-B3A0-404E-A5B4-9B7C69A2D4A9}" destId="{9DB3D344-9CEC-4392-AD1E-C54FD6BE108C}" srcOrd="1" destOrd="0" presId="urn:microsoft.com/office/officeart/2005/8/layout/process5"/>
+    <dgm:cxn modelId="{21341737-684F-48D8-AF2F-19AE34324A51}" type="presOf" srcId="{332D4CF8-8D58-4742-82C9-65EF64AD750A}" destId="{09B4BD6A-AA1A-4422-A1AE-E55EF1B0E353}" srcOrd="1" destOrd="0" presId="urn:microsoft.com/office/officeart/2005/8/layout/process5"/>
+    <dgm:cxn modelId="{8857C46A-E6CA-442C-93BA-C772DDC60D0B}" srcId="{21BF728A-C2CF-4C5D-9A4C-7EA57B1D61A8}" destId="{332E74B3-6951-4374-A664-F4C26CAB562B}" srcOrd="3" destOrd="0" parTransId="{42B93370-3F32-4C35-A1D5-32A64C0959F0}" sibTransId="{7CAFACE7-B748-439B-9FC4-5E5FC5CDEDF0}"/>
+    <dgm:cxn modelId="{6CCBB67C-6AE5-4AFA-92C3-2E4D0F8E5A89}" type="presOf" srcId="{332E74B3-6951-4374-A664-F4C26CAB562B}" destId="{E0B092A9-923F-4AA3-A02F-C3D02B509170}" srcOrd="0" destOrd="0" presId="urn:microsoft.com/office/officeart/2005/8/layout/process5"/>
+    <dgm:cxn modelId="{3E7099A9-BF7E-44EF-9062-995E6190C91D}" srcId="{21BF728A-C2CF-4C5D-9A4C-7EA57B1D61A8}" destId="{84D92609-D5C6-4DD5-9562-5317C7567106}" srcOrd="1" destOrd="0" parTransId="{DDC6B726-9FC1-4906-876B-A96BA949F838}" sibTransId="{3832E7A6-B3A0-404E-A5B4-9B7C69A2D4A9}"/>
     <dgm:cxn modelId="{44767885-D9B1-483B-BF17-BAB7FC083DED}" srcId="{21BF728A-C2CF-4C5D-9A4C-7EA57B1D61A8}" destId="{14C6F305-0583-481E-BD80-63BA92EDADE4}" srcOrd="2" destOrd="0" parTransId="{62061062-5FB7-458E-B148-2B94EAB99A13}" sibTransId="{1937F40D-EE40-4A00-9BE7-BA901C152FF8}"/>
-    <dgm:cxn modelId="{FEF64A37-0464-432B-8EA2-9BE7A71AB107}" type="presOf" srcId="{21BF728A-C2CF-4C5D-9A4C-7EA57B1D61A8}" destId="{32297A8F-A9C8-4D61-9A51-0B50C2DAC261}" srcOrd="0" destOrd="0" presId="urn:microsoft.com/office/officeart/2005/8/layout/process5"/>
-    <dgm:cxn modelId="{5BBDB560-80E6-4ADA-BE4F-9A10B4584CB1}" type="presOf" srcId="{1937F40D-EE40-4A00-9BE7-BA901C152FF8}" destId="{B8CEF09D-55C3-4899-86A3-6837AAA10CB5}" srcOrd="0" destOrd="0" presId="urn:microsoft.com/office/officeart/2005/8/layout/process5"/>
-    <dgm:cxn modelId="{CEDBEE31-5DEA-431A-8F2E-30E06CD95685}" type="presOf" srcId="{3832E7A6-B3A0-404E-A5B4-9B7C69A2D4A9}" destId="{9DB3D344-9CEC-4392-AD1E-C54FD6BE108C}" srcOrd="1" destOrd="0" presId="urn:microsoft.com/office/officeart/2005/8/layout/process5"/>
-    <dgm:cxn modelId="{37C1089A-04A2-44CF-BEB7-C82404980CFF}" type="presOf" srcId="{3832E7A6-B3A0-404E-A5B4-9B7C69A2D4A9}" destId="{83C2EC4A-D06A-40D0-BCF6-F54EC6581F25}" srcOrd="0" destOrd="0" presId="urn:microsoft.com/office/officeart/2005/8/layout/process5"/>
-    <dgm:cxn modelId="{8857C46A-E6CA-442C-93BA-C772DDC60D0B}" srcId="{21BF728A-C2CF-4C5D-9A4C-7EA57B1D61A8}" destId="{332E74B3-6951-4374-A664-F4C26CAB562B}" srcOrd="3" destOrd="0" parTransId="{42B93370-3F32-4C35-A1D5-32A64C0959F0}" sibTransId="{7CAFACE7-B748-439B-9FC4-5E5FC5CDEDF0}"/>
-    <dgm:cxn modelId="{3B13E2B1-FC9D-4DDA-9169-120F96A576B1}" type="presOf" srcId="{332E74B3-6951-4374-A664-F4C26CAB562B}" destId="{E0B092A9-923F-4AA3-A02F-C3D02B509170}" srcOrd="0" destOrd="0" presId="urn:microsoft.com/office/officeart/2005/8/layout/process5"/>
-    <dgm:cxn modelId="{D0CBDEA8-CE4E-4DCD-8905-64531E7D917C}" type="presOf" srcId="{332D4CF8-8D58-4742-82C9-65EF64AD750A}" destId="{09B4BD6A-AA1A-4422-A1AE-E55EF1B0E353}" srcOrd="1" destOrd="0" presId="urn:microsoft.com/office/officeart/2005/8/layout/process5"/>
-    <dgm:cxn modelId="{3E7099A9-BF7E-44EF-9062-995E6190C91D}" srcId="{21BF728A-C2CF-4C5D-9A4C-7EA57B1D61A8}" destId="{84D92609-D5C6-4DD5-9562-5317C7567106}" srcOrd="1" destOrd="0" parTransId="{DDC6B726-9FC1-4906-876B-A96BA949F838}" sibTransId="{3832E7A6-B3A0-404E-A5B4-9B7C69A2D4A9}"/>
-    <dgm:cxn modelId="{DEF601EE-91C1-432C-AACF-F2A2A35C7C34}" type="presParOf" srcId="{32297A8F-A9C8-4D61-9A51-0B50C2DAC261}" destId="{C90EB846-89C8-444A-BAB5-B550F2FF1DCB}" srcOrd="0" destOrd="0" presId="urn:microsoft.com/office/officeart/2005/8/layout/process5"/>
-    <dgm:cxn modelId="{B273EEE7-4A8F-4EBD-9AEC-761F33B057D1}" type="presParOf" srcId="{32297A8F-A9C8-4D61-9A51-0B50C2DAC261}" destId="{CDCA062F-F00E-4C3D-98B7-3B1916AFD678}" srcOrd="1" destOrd="0" presId="urn:microsoft.com/office/officeart/2005/8/layout/process5"/>
-    <dgm:cxn modelId="{735C2606-C005-4E22-9E22-98342889E92B}" type="presParOf" srcId="{CDCA062F-F00E-4C3D-98B7-3B1916AFD678}" destId="{09B4BD6A-AA1A-4422-A1AE-E55EF1B0E353}" srcOrd="0" destOrd="0" presId="urn:microsoft.com/office/officeart/2005/8/layout/process5"/>
-    <dgm:cxn modelId="{D1057AD4-C55A-42F6-A9CD-9568CFE395F7}" type="presParOf" srcId="{32297A8F-A9C8-4D61-9A51-0B50C2DAC261}" destId="{8E2B3FA4-AAEF-4722-8137-045E5022C036}" srcOrd="2" destOrd="0" presId="urn:microsoft.com/office/officeart/2005/8/layout/process5"/>
-    <dgm:cxn modelId="{867F376F-02E2-48E0-B512-8E8A151E22E8}" type="presParOf" srcId="{32297A8F-A9C8-4D61-9A51-0B50C2DAC261}" destId="{83C2EC4A-D06A-40D0-BCF6-F54EC6581F25}" srcOrd="3" destOrd="0" presId="urn:microsoft.com/office/officeart/2005/8/layout/process5"/>
-    <dgm:cxn modelId="{EA750A87-CDF0-4917-9ABB-F0E16CA34296}" type="presParOf" srcId="{83C2EC4A-D06A-40D0-BCF6-F54EC6581F25}" destId="{9DB3D344-9CEC-4392-AD1E-C54FD6BE108C}" srcOrd="0" destOrd="0" presId="urn:microsoft.com/office/officeart/2005/8/layout/process5"/>
-    <dgm:cxn modelId="{A428E9D7-8939-4D03-84F4-D64BBA263CB5}" type="presParOf" srcId="{32297A8F-A9C8-4D61-9A51-0B50C2DAC261}" destId="{FA13B86E-B1D4-4628-BC17-84E15653360E}" srcOrd="4" destOrd="0" presId="urn:microsoft.com/office/officeart/2005/8/layout/process5"/>
-    <dgm:cxn modelId="{55BEE2B9-F73C-4CE8-AB92-636F523C491E}" type="presParOf" srcId="{32297A8F-A9C8-4D61-9A51-0B50C2DAC261}" destId="{B8CEF09D-55C3-4899-86A3-6837AAA10CB5}" srcOrd="5" destOrd="0" presId="urn:microsoft.com/office/officeart/2005/8/layout/process5"/>
-    <dgm:cxn modelId="{F3F7E34B-32B4-4A31-9BB8-098910E71CF9}" type="presParOf" srcId="{B8CEF09D-55C3-4899-86A3-6837AAA10CB5}" destId="{C86F26D5-B6CE-4166-ADDB-14F6D884F4A8}" srcOrd="0" destOrd="0" presId="urn:microsoft.com/office/officeart/2005/8/layout/process5"/>
-    <dgm:cxn modelId="{1C8F00FE-EB5C-4427-9AB8-81E85CF1C114}" type="presParOf" srcId="{32297A8F-A9C8-4D61-9A51-0B50C2DAC261}" destId="{E0B092A9-923F-4AA3-A02F-C3D02B509170}" srcOrd="6" destOrd="0" presId="urn:microsoft.com/office/officeart/2005/8/layout/process5"/>
+    <dgm:cxn modelId="{50F1F860-7402-4B01-9E18-F9BD5B541EC7}" type="presOf" srcId="{14C6F305-0583-481E-BD80-63BA92EDADE4}" destId="{FA13B86E-B1D4-4628-BC17-84E15653360E}" srcOrd="0" destOrd="0" presId="urn:microsoft.com/office/officeart/2005/8/layout/process5"/>
+    <dgm:cxn modelId="{DD49463E-D43F-4360-9DE3-0D6DC66B4D80}" type="presOf" srcId="{84D92609-D5C6-4DD5-9562-5317C7567106}" destId="{8E2B3FA4-AAEF-4722-8137-045E5022C036}" srcOrd="0" destOrd="0" presId="urn:microsoft.com/office/officeart/2005/8/layout/process5"/>
+    <dgm:cxn modelId="{03AF4EF3-1F6C-4DD5-BF92-63074C1D9931}" type="presOf" srcId="{21BF728A-C2CF-4C5D-9A4C-7EA57B1D61A8}" destId="{32297A8F-A9C8-4D61-9A51-0B50C2DAC261}" srcOrd="0" destOrd="0" presId="urn:microsoft.com/office/officeart/2005/8/layout/process5"/>
+    <dgm:cxn modelId="{6D6322DE-0DA1-4BE6-8208-BF3A25403617}" type="presParOf" srcId="{32297A8F-A9C8-4D61-9A51-0B50C2DAC261}" destId="{C90EB846-89C8-444A-BAB5-B550F2FF1DCB}" srcOrd="0" destOrd="0" presId="urn:microsoft.com/office/officeart/2005/8/layout/process5"/>
+    <dgm:cxn modelId="{F07F12A2-D887-46D1-96CB-FB7D7C2DE388}" type="presParOf" srcId="{32297A8F-A9C8-4D61-9A51-0B50C2DAC261}" destId="{CDCA062F-F00E-4C3D-98B7-3B1916AFD678}" srcOrd="1" destOrd="0" presId="urn:microsoft.com/office/officeart/2005/8/layout/process5"/>
+    <dgm:cxn modelId="{36B8F39C-6973-4B88-A004-D9FBBDE1DD16}" type="presParOf" srcId="{CDCA062F-F00E-4C3D-98B7-3B1916AFD678}" destId="{09B4BD6A-AA1A-4422-A1AE-E55EF1B0E353}" srcOrd="0" destOrd="0" presId="urn:microsoft.com/office/officeart/2005/8/layout/process5"/>
+    <dgm:cxn modelId="{7F338D2B-D1F1-404B-875D-2A14A72BEA90}" type="presParOf" srcId="{32297A8F-A9C8-4D61-9A51-0B50C2DAC261}" destId="{8E2B3FA4-AAEF-4722-8137-045E5022C036}" srcOrd="2" destOrd="0" presId="urn:microsoft.com/office/officeart/2005/8/layout/process5"/>
+    <dgm:cxn modelId="{A8597E4F-B42F-45C3-9479-3CB70A7C61A0}" type="presParOf" srcId="{32297A8F-A9C8-4D61-9A51-0B50C2DAC261}" destId="{83C2EC4A-D06A-40D0-BCF6-F54EC6581F25}" srcOrd="3" destOrd="0" presId="urn:microsoft.com/office/officeart/2005/8/layout/process5"/>
+    <dgm:cxn modelId="{88DA7E64-B393-4C75-BA4B-2E0EBEA9C1E7}" type="presParOf" srcId="{83C2EC4A-D06A-40D0-BCF6-F54EC6581F25}" destId="{9DB3D344-9CEC-4392-AD1E-C54FD6BE108C}" srcOrd="0" destOrd="0" presId="urn:microsoft.com/office/officeart/2005/8/layout/process5"/>
+    <dgm:cxn modelId="{BED59D38-57A3-48D5-AE2F-4E26330D4483}" type="presParOf" srcId="{32297A8F-A9C8-4D61-9A51-0B50C2DAC261}" destId="{FA13B86E-B1D4-4628-BC17-84E15653360E}" srcOrd="4" destOrd="0" presId="urn:microsoft.com/office/officeart/2005/8/layout/process5"/>
+    <dgm:cxn modelId="{F4F92A60-CB69-4B63-91A4-BC3E94B54A5B}" type="presParOf" srcId="{32297A8F-A9C8-4D61-9A51-0B50C2DAC261}" destId="{B8CEF09D-55C3-4899-86A3-6837AAA10CB5}" srcOrd="5" destOrd="0" presId="urn:microsoft.com/office/officeart/2005/8/layout/process5"/>
+    <dgm:cxn modelId="{3D916DBD-FF8B-4C66-8DF6-1DBE48B77502}" type="presParOf" srcId="{B8CEF09D-55C3-4899-86A3-6837AAA10CB5}" destId="{C86F26D5-B6CE-4166-ADDB-14F6D884F4A8}" srcOrd="0" destOrd="0" presId="urn:microsoft.com/office/officeart/2005/8/layout/process5"/>
+    <dgm:cxn modelId="{38B2C34F-52B8-41D8-8D8B-8F6518C075E0}" type="presParOf" srcId="{32297A8F-A9C8-4D61-9A51-0B50C2DAC261}" destId="{E0B092A9-923F-4AA3-A02F-C3D02B509170}" srcOrd="6" destOrd="0" presId="urn:microsoft.com/office/officeart/2005/8/layout/process5"/>
   </dgm:cxnLst>
   <dgm:bg/>
   <dgm:whole/>
@@ -12497,48 +13062,48 @@
   <dgm:cxnLst>
     <dgm:cxn modelId="{C45BE9C3-BBAF-428B-9924-686F9A3448AE}" srcId="{A8EECC21-3259-4EFD-AF3E-EBFE0958A9A4}" destId="{CEF3790C-C0D6-418A-8B36-90947DCA8523}" srcOrd="0" destOrd="0" parTransId="{EA1BDB95-3B10-49E9-846A-E0B7D14F30DA}" sibTransId="{7E43B353-37E7-46B7-A96A-3A55CB2E5678}"/>
     <dgm:cxn modelId="{45F6DE28-9291-45EB-AD1E-35518CF818C7}" srcId="{CEF3790C-C0D6-418A-8B36-90947DCA8523}" destId="{ACE7BAF2-5E46-4F92-8489-4B41377812A3}" srcOrd="3" destOrd="0" parTransId="{E6C8A2BD-FD91-4583-8364-E38B9DB6D158}" sibTransId="{C2613E40-BC15-4729-B79C-FFD443E2E924}"/>
-    <dgm:cxn modelId="{7B0C9E65-6A2C-4EE1-BDF3-3071BC7A3736}" type="presOf" srcId="{E6C8A2BD-FD91-4583-8364-E38B9DB6D158}" destId="{C9C27CE7-57C5-4951-B5AA-5AC8742288CD}" srcOrd="0" destOrd="0" presId="urn:microsoft.com/office/officeart/2005/8/layout/hierarchy1"/>
-    <dgm:cxn modelId="{CA1546AE-59D3-402E-966B-3EF540D0DC11}" type="presOf" srcId="{ACE7BAF2-5E46-4F92-8489-4B41377812A3}" destId="{7A254705-A2C8-48AF-B9C3-C52CCF78042A}" srcOrd="0" destOrd="0" presId="urn:microsoft.com/office/officeart/2005/8/layout/hierarchy1"/>
-    <dgm:cxn modelId="{82103B0C-0EF2-4747-A267-4038BC50A88B}" type="presOf" srcId="{CEF3790C-C0D6-418A-8B36-90947DCA8523}" destId="{BFF98031-F96A-4E27-9599-991A504EA903}" srcOrd="0" destOrd="0" presId="urn:microsoft.com/office/officeart/2005/8/layout/hierarchy1"/>
+    <dgm:cxn modelId="{23C74228-89C3-4A4A-8896-32050806D9CC}" type="presOf" srcId="{19B3C7D1-C4DA-425E-9980-82471566DCDF}" destId="{67ADBE26-771E-4A6B-9023-BCC7109F4090}" srcOrd="0" destOrd="0" presId="urn:microsoft.com/office/officeart/2005/8/layout/hierarchy1"/>
+    <dgm:cxn modelId="{970A7015-343C-4CCA-9030-F927CF39F036}" type="presOf" srcId="{200346F6-F403-455B-B550-38D214683527}" destId="{195FADD2-4CBB-42B3-88BE-6A31E53CE3BC}" srcOrd="0" destOrd="0" presId="urn:microsoft.com/office/officeart/2005/8/layout/hierarchy1"/>
+    <dgm:cxn modelId="{63BAF9D3-3DC6-4A5E-9A63-ECCC3259CEAF}" type="presOf" srcId="{ACE7BAF2-5E46-4F92-8489-4B41377812A3}" destId="{7A254705-A2C8-48AF-B9C3-C52CCF78042A}" srcOrd="0" destOrd="0" presId="urn:microsoft.com/office/officeart/2005/8/layout/hierarchy1"/>
+    <dgm:cxn modelId="{94F5FC3A-E033-482E-A00E-13B4323A7F69}" type="presOf" srcId="{3F4923BE-46E1-4B09-BC0E-C09AA0D42FFB}" destId="{0602849E-4454-4417-8D5A-15C689AACAAF}" srcOrd="0" destOrd="0" presId="urn:microsoft.com/office/officeart/2005/8/layout/hierarchy1"/>
+    <dgm:cxn modelId="{16681122-C1EB-4F3F-96A3-4277CF59AE1E}" type="presOf" srcId="{E6C8A2BD-FD91-4583-8364-E38B9DB6D158}" destId="{C9C27CE7-57C5-4951-B5AA-5AC8742288CD}" srcOrd="0" destOrd="0" presId="urn:microsoft.com/office/officeart/2005/8/layout/hierarchy1"/>
+    <dgm:cxn modelId="{0746EFE1-9956-4B80-8A22-4D1D3B67CC8E}" type="presOf" srcId="{57EBE25F-7BE5-437D-A682-67B4F1677AE6}" destId="{90FB2133-5059-448E-8047-AC24D25C3B61}" srcOrd="0" destOrd="0" presId="urn:microsoft.com/office/officeart/2005/8/layout/hierarchy1"/>
     <dgm:cxn modelId="{1A4FD16E-45BF-459A-9083-CDEA5AFA4651}" srcId="{CEF3790C-C0D6-418A-8B36-90947DCA8523}" destId="{19B3C7D1-C4DA-425E-9980-82471566DCDF}" srcOrd="1" destOrd="0" parTransId="{3F4923BE-46E1-4B09-BC0E-C09AA0D42FFB}" sibTransId="{83A02571-76E4-4E7B-B00A-17C2EBA5CB89}"/>
-    <dgm:cxn modelId="{A538BA82-B16E-4A6F-9773-0A27EB00D673}" type="presOf" srcId="{29769D4C-DC6E-4D5B-BE37-B97EF7BD62BB}" destId="{510DC88C-166F-4692-B749-5BB9958EDD8D}" srcOrd="0" destOrd="0" presId="urn:microsoft.com/office/officeart/2005/8/layout/hierarchy1"/>
+    <dgm:cxn modelId="{557838CD-27B7-44BF-812D-E9CAD7559F5F}" type="presOf" srcId="{CEF3790C-C0D6-418A-8B36-90947DCA8523}" destId="{BFF98031-F96A-4E27-9599-991A504EA903}" srcOrd="0" destOrd="0" presId="urn:microsoft.com/office/officeart/2005/8/layout/hierarchy1"/>
+    <dgm:cxn modelId="{6ABA0588-C471-47A3-8587-C281E5CDE6BC}" type="presOf" srcId="{29769D4C-DC6E-4D5B-BE37-B97EF7BD62BB}" destId="{510DC88C-166F-4692-B749-5BB9958EDD8D}" srcOrd="0" destOrd="0" presId="urn:microsoft.com/office/officeart/2005/8/layout/hierarchy1"/>
     <dgm:cxn modelId="{B32066C6-8BCD-4B4B-814A-9641DCCC5131}" srcId="{CEF3790C-C0D6-418A-8B36-90947DCA8523}" destId="{09CD0421-8701-4F76-A582-71A9F6F50D5A}" srcOrd="2" destOrd="0" parTransId="{29769D4C-DC6E-4D5B-BE37-B97EF7BD62BB}" sibTransId="{18629E61-87B7-455B-9D93-203A6D5D5242}"/>
-    <dgm:cxn modelId="{FCF1682D-96B3-49E4-BB6B-2A4F20933337}" type="presOf" srcId="{200346F6-F403-455B-B550-38D214683527}" destId="{195FADD2-4CBB-42B3-88BE-6A31E53CE3BC}" srcOrd="0" destOrd="0" presId="urn:microsoft.com/office/officeart/2005/8/layout/hierarchy1"/>
-    <dgm:cxn modelId="{75D46CE4-BE9E-4C81-B959-67C2F0849354}" type="presOf" srcId="{3F4923BE-46E1-4B09-BC0E-C09AA0D42FFB}" destId="{0602849E-4454-4417-8D5A-15C689AACAAF}" srcOrd="0" destOrd="0" presId="urn:microsoft.com/office/officeart/2005/8/layout/hierarchy1"/>
-    <dgm:cxn modelId="{D6FED75B-8549-4231-BECA-FF8704327C3C}" type="presOf" srcId="{09CD0421-8701-4F76-A582-71A9F6F50D5A}" destId="{10EFA6DE-157A-411F-9EB7-C5B48941DFA5}" srcOrd="0" destOrd="0" presId="urn:microsoft.com/office/officeart/2005/8/layout/hierarchy1"/>
+    <dgm:cxn modelId="{6A5A26E4-EA8B-4786-8CE9-60C21C99D505}" type="presOf" srcId="{A8EECC21-3259-4EFD-AF3E-EBFE0958A9A4}" destId="{72674816-DC3F-4FFE-8254-4877DD323B84}" srcOrd="0" destOrd="0" presId="urn:microsoft.com/office/officeart/2005/8/layout/hierarchy1"/>
     <dgm:cxn modelId="{8F429596-4645-4047-906C-CE1F8B530650}" srcId="{CEF3790C-C0D6-418A-8B36-90947DCA8523}" destId="{57EBE25F-7BE5-437D-A682-67B4F1677AE6}" srcOrd="0" destOrd="0" parTransId="{200346F6-F403-455B-B550-38D214683527}" sibTransId="{059BDB1F-314F-4271-B041-190BCC61ABD2}"/>
-    <dgm:cxn modelId="{9650E8BB-D29D-472D-B34C-58DEE5718F48}" type="presOf" srcId="{19B3C7D1-C4DA-425E-9980-82471566DCDF}" destId="{67ADBE26-771E-4A6B-9023-BCC7109F4090}" srcOrd="0" destOrd="0" presId="urn:microsoft.com/office/officeart/2005/8/layout/hierarchy1"/>
-    <dgm:cxn modelId="{33C7B324-4FCB-4D66-B47E-AE6C2E027BEC}" type="presOf" srcId="{A8EECC21-3259-4EFD-AF3E-EBFE0958A9A4}" destId="{72674816-DC3F-4FFE-8254-4877DD323B84}" srcOrd="0" destOrd="0" presId="urn:microsoft.com/office/officeart/2005/8/layout/hierarchy1"/>
-    <dgm:cxn modelId="{B1B7C46D-F568-4977-8E40-1B9128805B1B}" type="presOf" srcId="{57EBE25F-7BE5-437D-A682-67B4F1677AE6}" destId="{90FB2133-5059-448E-8047-AC24D25C3B61}" srcOrd="0" destOrd="0" presId="urn:microsoft.com/office/officeart/2005/8/layout/hierarchy1"/>
-    <dgm:cxn modelId="{7C7C287F-CFD1-4884-A1FF-FCCEA0CFAE71}" type="presParOf" srcId="{72674816-DC3F-4FFE-8254-4877DD323B84}" destId="{0CF91BF7-202C-4787-A7CA-CC2C51E9C036}" srcOrd="0" destOrd="0" presId="urn:microsoft.com/office/officeart/2005/8/layout/hierarchy1"/>
-    <dgm:cxn modelId="{AB15BB59-5BC2-46F3-86B6-BFEFC73D5186}" type="presParOf" srcId="{0CF91BF7-202C-4787-A7CA-CC2C51E9C036}" destId="{C6419505-EB48-4FEC-9E77-51A4EE23E282}" srcOrd="0" destOrd="0" presId="urn:microsoft.com/office/officeart/2005/8/layout/hierarchy1"/>
-    <dgm:cxn modelId="{151BFB26-6E29-4D2C-B0C3-39A53BAEFD6F}" type="presParOf" srcId="{C6419505-EB48-4FEC-9E77-51A4EE23E282}" destId="{81833ECD-EC68-4E21-9616-FD9C299F4CF2}" srcOrd="0" destOrd="0" presId="urn:microsoft.com/office/officeart/2005/8/layout/hierarchy1"/>
-    <dgm:cxn modelId="{34912A5E-3A92-4904-B370-07BC1B8E2A55}" type="presParOf" srcId="{C6419505-EB48-4FEC-9E77-51A4EE23E282}" destId="{BFF98031-F96A-4E27-9599-991A504EA903}" srcOrd="1" destOrd="0" presId="urn:microsoft.com/office/officeart/2005/8/layout/hierarchy1"/>
-    <dgm:cxn modelId="{C588F5B3-C471-4077-928A-C8C2E4E4BF69}" type="presParOf" srcId="{0CF91BF7-202C-4787-A7CA-CC2C51E9C036}" destId="{B81DBA97-D4A8-4A3D-9C15-77A5965A97C0}" srcOrd="1" destOrd="0" presId="urn:microsoft.com/office/officeart/2005/8/layout/hierarchy1"/>
-    <dgm:cxn modelId="{F94AD45F-DAE8-4CFA-BBE9-3A4F6FF62B3E}" type="presParOf" srcId="{B81DBA97-D4A8-4A3D-9C15-77A5965A97C0}" destId="{195FADD2-4CBB-42B3-88BE-6A31E53CE3BC}" srcOrd="0" destOrd="0" presId="urn:microsoft.com/office/officeart/2005/8/layout/hierarchy1"/>
-    <dgm:cxn modelId="{59FA4731-6B76-44AC-B215-2407D34D9910}" type="presParOf" srcId="{B81DBA97-D4A8-4A3D-9C15-77A5965A97C0}" destId="{813434B0-31A5-4AF4-8187-5C98C2FBE1C2}" srcOrd="1" destOrd="0" presId="urn:microsoft.com/office/officeart/2005/8/layout/hierarchy1"/>
-    <dgm:cxn modelId="{CCBD1289-E269-43CE-90DF-FF6CE5E50EE2}" type="presParOf" srcId="{813434B0-31A5-4AF4-8187-5C98C2FBE1C2}" destId="{5FE3A045-64BE-40A3-8190-27F65D6A14A2}" srcOrd="0" destOrd="0" presId="urn:microsoft.com/office/officeart/2005/8/layout/hierarchy1"/>
-    <dgm:cxn modelId="{BE2CB635-BD61-4EC2-ADC1-B7F020346B64}" type="presParOf" srcId="{5FE3A045-64BE-40A3-8190-27F65D6A14A2}" destId="{BA8848B1-7E76-4A2F-917B-CE4F0727E997}" srcOrd="0" destOrd="0" presId="urn:microsoft.com/office/officeart/2005/8/layout/hierarchy1"/>
-    <dgm:cxn modelId="{20294827-7B31-451F-AC1D-C879745B07DB}" type="presParOf" srcId="{5FE3A045-64BE-40A3-8190-27F65D6A14A2}" destId="{90FB2133-5059-448E-8047-AC24D25C3B61}" srcOrd="1" destOrd="0" presId="urn:microsoft.com/office/officeart/2005/8/layout/hierarchy1"/>
-    <dgm:cxn modelId="{3E01D817-1D7C-46A4-A73C-33E2DF4B5C7B}" type="presParOf" srcId="{813434B0-31A5-4AF4-8187-5C98C2FBE1C2}" destId="{FBCEB396-1835-4FC7-8B6B-6E586C8685B4}" srcOrd="1" destOrd="0" presId="urn:microsoft.com/office/officeart/2005/8/layout/hierarchy1"/>
-    <dgm:cxn modelId="{30ECF21D-4C32-4580-B92A-61B5E18428B2}" type="presParOf" srcId="{B81DBA97-D4A8-4A3D-9C15-77A5965A97C0}" destId="{0602849E-4454-4417-8D5A-15C689AACAAF}" srcOrd="2" destOrd="0" presId="urn:microsoft.com/office/officeart/2005/8/layout/hierarchy1"/>
-    <dgm:cxn modelId="{43970929-A115-41FE-8B66-593DB7BE6345}" type="presParOf" srcId="{B81DBA97-D4A8-4A3D-9C15-77A5965A97C0}" destId="{3EC228E7-FF18-49D7-ADE2-3E8A90054093}" srcOrd="3" destOrd="0" presId="urn:microsoft.com/office/officeart/2005/8/layout/hierarchy1"/>
-    <dgm:cxn modelId="{6BA2630E-A0A0-48A8-9DEA-3CD200981CF0}" type="presParOf" srcId="{3EC228E7-FF18-49D7-ADE2-3E8A90054093}" destId="{AC94CAD0-A771-428C-A537-8123F1537F99}" srcOrd="0" destOrd="0" presId="urn:microsoft.com/office/officeart/2005/8/layout/hierarchy1"/>
-    <dgm:cxn modelId="{D1BA3D08-21F9-4E9A-A9E4-CA5BF2ACEC58}" type="presParOf" srcId="{AC94CAD0-A771-428C-A537-8123F1537F99}" destId="{F9B11807-1957-40DB-B27E-E4D4008E7AA8}" srcOrd="0" destOrd="0" presId="urn:microsoft.com/office/officeart/2005/8/layout/hierarchy1"/>
-    <dgm:cxn modelId="{965C2E31-6E10-48DD-BCF8-328D86C103A3}" type="presParOf" srcId="{AC94CAD0-A771-428C-A537-8123F1537F99}" destId="{67ADBE26-771E-4A6B-9023-BCC7109F4090}" srcOrd="1" destOrd="0" presId="urn:microsoft.com/office/officeart/2005/8/layout/hierarchy1"/>
-    <dgm:cxn modelId="{567DBB88-A853-4228-BD1C-6D6F88B5A056}" type="presParOf" srcId="{3EC228E7-FF18-49D7-ADE2-3E8A90054093}" destId="{304003B9-3652-4364-9371-05143AAF7A71}" srcOrd="1" destOrd="0" presId="urn:microsoft.com/office/officeart/2005/8/layout/hierarchy1"/>
-    <dgm:cxn modelId="{262F6A33-DFBA-40E9-A861-14E2A90028C3}" type="presParOf" srcId="{B81DBA97-D4A8-4A3D-9C15-77A5965A97C0}" destId="{510DC88C-166F-4692-B749-5BB9958EDD8D}" srcOrd="4" destOrd="0" presId="urn:microsoft.com/office/officeart/2005/8/layout/hierarchy1"/>
-    <dgm:cxn modelId="{3C231554-F1AD-45DB-97F9-B238014581B0}" type="presParOf" srcId="{B81DBA97-D4A8-4A3D-9C15-77A5965A97C0}" destId="{68154126-A644-4CDB-A513-2C98E4CE436B}" srcOrd="5" destOrd="0" presId="urn:microsoft.com/office/officeart/2005/8/layout/hierarchy1"/>
-    <dgm:cxn modelId="{D83A70E1-D34E-432C-ACE2-372C7A7E56D5}" type="presParOf" srcId="{68154126-A644-4CDB-A513-2C98E4CE436B}" destId="{F32B0A1E-D1EA-4BE7-BE0F-3DCF8F4F1EBC}" srcOrd="0" destOrd="0" presId="urn:microsoft.com/office/officeart/2005/8/layout/hierarchy1"/>
-    <dgm:cxn modelId="{19FEEEF5-1DD0-40D0-92BA-2532C2075851}" type="presParOf" srcId="{F32B0A1E-D1EA-4BE7-BE0F-3DCF8F4F1EBC}" destId="{F5E69A91-86CF-41F5-BB25-5BA27FEBED64}" srcOrd="0" destOrd="0" presId="urn:microsoft.com/office/officeart/2005/8/layout/hierarchy1"/>
-    <dgm:cxn modelId="{8A81B449-1599-4A28-8752-F674088CC3CE}" type="presParOf" srcId="{F32B0A1E-D1EA-4BE7-BE0F-3DCF8F4F1EBC}" destId="{10EFA6DE-157A-411F-9EB7-C5B48941DFA5}" srcOrd="1" destOrd="0" presId="urn:microsoft.com/office/officeart/2005/8/layout/hierarchy1"/>
-    <dgm:cxn modelId="{2351BE0F-E462-4289-AF2E-212E14E2B253}" type="presParOf" srcId="{68154126-A644-4CDB-A513-2C98E4CE436B}" destId="{A88EB797-FDF2-47A3-942A-91C8E33A53FC}" srcOrd="1" destOrd="0" presId="urn:microsoft.com/office/officeart/2005/8/layout/hierarchy1"/>
-    <dgm:cxn modelId="{DF02C97B-F518-47EE-9143-036B6801F30E}" type="presParOf" srcId="{B81DBA97-D4A8-4A3D-9C15-77A5965A97C0}" destId="{C9C27CE7-57C5-4951-B5AA-5AC8742288CD}" srcOrd="6" destOrd="0" presId="urn:microsoft.com/office/officeart/2005/8/layout/hierarchy1"/>
-    <dgm:cxn modelId="{29F6734D-83A3-43F0-B22E-C7FF4263A798}" type="presParOf" srcId="{B81DBA97-D4A8-4A3D-9C15-77A5965A97C0}" destId="{122D0429-622E-4122-8E86-B7EE83ADF697}" srcOrd="7" destOrd="0" presId="urn:microsoft.com/office/officeart/2005/8/layout/hierarchy1"/>
-    <dgm:cxn modelId="{F8659C9B-D229-4D98-9774-5460D6B9E71D}" type="presParOf" srcId="{122D0429-622E-4122-8E86-B7EE83ADF697}" destId="{6EECFEBA-1359-4755-B477-F006EE01BA25}" srcOrd="0" destOrd="0" presId="urn:microsoft.com/office/officeart/2005/8/layout/hierarchy1"/>
-    <dgm:cxn modelId="{790ED125-E89C-48BB-94A2-166B8723D971}" type="presParOf" srcId="{6EECFEBA-1359-4755-B477-F006EE01BA25}" destId="{669DFC5C-428D-42A9-B6F0-BF145A27118A}" srcOrd="0" destOrd="0" presId="urn:microsoft.com/office/officeart/2005/8/layout/hierarchy1"/>
-    <dgm:cxn modelId="{3CB74AED-B107-4A3B-8468-57B843A25EA4}" type="presParOf" srcId="{6EECFEBA-1359-4755-B477-F006EE01BA25}" destId="{7A254705-A2C8-48AF-B9C3-C52CCF78042A}" srcOrd="1" destOrd="0" presId="urn:microsoft.com/office/officeart/2005/8/layout/hierarchy1"/>
-    <dgm:cxn modelId="{5D7F9A70-F40E-4C5F-9E62-B4B500BD3CB9}" type="presParOf" srcId="{122D0429-622E-4122-8E86-B7EE83ADF697}" destId="{1B4FF7A9-8D7A-404F-8DE7-D303507CBC70}" srcOrd="1" destOrd="0" presId="urn:microsoft.com/office/officeart/2005/8/layout/hierarchy1"/>
+    <dgm:cxn modelId="{25407F0C-F3F3-48C7-8F1F-015F073458A5}" type="presOf" srcId="{09CD0421-8701-4F76-A582-71A9F6F50D5A}" destId="{10EFA6DE-157A-411F-9EB7-C5B48941DFA5}" srcOrd="0" destOrd="0" presId="urn:microsoft.com/office/officeart/2005/8/layout/hierarchy1"/>
+    <dgm:cxn modelId="{AEA9CEBD-4C9A-4B16-B82A-5242FD07C982}" type="presParOf" srcId="{72674816-DC3F-4FFE-8254-4877DD323B84}" destId="{0CF91BF7-202C-4787-A7CA-CC2C51E9C036}" srcOrd="0" destOrd="0" presId="urn:microsoft.com/office/officeart/2005/8/layout/hierarchy1"/>
+    <dgm:cxn modelId="{B030C9C2-65D0-4CB6-8785-EE29E2415559}" type="presParOf" srcId="{0CF91BF7-202C-4787-A7CA-CC2C51E9C036}" destId="{C6419505-EB48-4FEC-9E77-51A4EE23E282}" srcOrd="0" destOrd="0" presId="urn:microsoft.com/office/officeart/2005/8/layout/hierarchy1"/>
+    <dgm:cxn modelId="{F8D26839-C5B7-427D-B067-BEA4B99A3197}" type="presParOf" srcId="{C6419505-EB48-4FEC-9E77-51A4EE23E282}" destId="{81833ECD-EC68-4E21-9616-FD9C299F4CF2}" srcOrd="0" destOrd="0" presId="urn:microsoft.com/office/officeart/2005/8/layout/hierarchy1"/>
+    <dgm:cxn modelId="{82B38F20-DC40-4921-9419-671759447A61}" type="presParOf" srcId="{C6419505-EB48-4FEC-9E77-51A4EE23E282}" destId="{BFF98031-F96A-4E27-9599-991A504EA903}" srcOrd="1" destOrd="0" presId="urn:microsoft.com/office/officeart/2005/8/layout/hierarchy1"/>
+    <dgm:cxn modelId="{E056879D-615F-4549-914F-B49AE4EFB5AD}" type="presParOf" srcId="{0CF91BF7-202C-4787-A7CA-CC2C51E9C036}" destId="{B81DBA97-D4A8-4A3D-9C15-77A5965A97C0}" srcOrd="1" destOrd="0" presId="urn:microsoft.com/office/officeart/2005/8/layout/hierarchy1"/>
+    <dgm:cxn modelId="{5A993993-55A6-49AD-963D-1562205CE139}" type="presParOf" srcId="{B81DBA97-D4A8-4A3D-9C15-77A5965A97C0}" destId="{195FADD2-4CBB-42B3-88BE-6A31E53CE3BC}" srcOrd="0" destOrd="0" presId="urn:microsoft.com/office/officeart/2005/8/layout/hierarchy1"/>
+    <dgm:cxn modelId="{96E94F6A-AFDE-4E27-8E1F-16BC431991A1}" type="presParOf" srcId="{B81DBA97-D4A8-4A3D-9C15-77A5965A97C0}" destId="{813434B0-31A5-4AF4-8187-5C98C2FBE1C2}" srcOrd="1" destOrd="0" presId="urn:microsoft.com/office/officeart/2005/8/layout/hierarchy1"/>
+    <dgm:cxn modelId="{9DCDBFDE-DDE9-4D8C-9EDA-17F8C26D6AE2}" type="presParOf" srcId="{813434B0-31A5-4AF4-8187-5C98C2FBE1C2}" destId="{5FE3A045-64BE-40A3-8190-27F65D6A14A2}" srcOrd="0" destOrd="0" presId="urn:microsoft.com/office/officeart/2005/8/layout/hierarchy1"/>
+    <dgm:cxn modelId="{8C79D995-5FBC-4C65-9BD4-F7259579D03D}" type="presParOf" srcId="{5FE3A045-64BE-40A3-8190-27F65D6A14A2}" destId="{BA8848B1-7E76-4A2F-917B-CE4F0727E997}" srcOrd="0" destOrd="0" presId="urn:microsoft.com/office/officeart/2005/8/layout/hierarchy1"/>
+    <dgm:cxn modelId="{A3B0FC6F-F5A3-45A3-8078-52476AC97425}" type="presParOf" srcId="{5FE3A045-64BE-40A3-8190-27F65D6A14A2}" destId="{90FB2133-5059-448E-8047-AC24D25C3B61}" srcOrd="1" destOrd="0" presId="urn:microsoft.com/office/officeart/2005/8/layout/hierarchy1"/>
+    <dgm:cxn modelId="{7BF4D9FE-5BB8-41FC-8AB8-2FFD14C9C829}" type="presParOf" srcId="{813434B0-31A5-4AF4-8187-5C98C2FBE1C2}" destId="{FBCEB396-1835-4FC7-8B6B-6E586C8685B4}" srcOrd="1" destOrd="0" presId="urn:microsoft.com/office/officeart/2005/8/layout/hierarchy1"/>
+    <dgm:cxn modelId="{4E276BB7-CC18-4C1C-8AD7-3810032EE134}" type="presParOf" srcId="{B81DBA97-D4A8-4A3D-9C15-77A5965A97C0}" destId="{0602849E-4454-4417-8D5A-15C689AACAAF}" srcOrd="2" destOrd="0" presId="urn:microsoft.com/office/officeart/2005/8/layout/hierarchy1"/>
+    <dgm:cxn modelId="{A44F1A9B-D92E-46A8-A533-909C22A5551F}" type="presParOf" srcId="{B81DBA97-D4A8-4A3D-9C15-77A5965A97C0}" destId="{3EC228E7-FF18-49D7-ADE2-3E8A90054093}" srcOrd="3" destOrd="0" presId="urn:microsoft.com/office/officeart/2005/8/layout/hierarchy1"/>
+    <dgm:cxn modelId="{D03984CB-7249-45A9-85D5-B931E56AF27A}" type="presParOf" srcId="{3EC228E7-FF18-49D7-ADE2-3E8A90054093}" destId="{AC94CAD0-A771-428C-A537-8123F1537F99}" srcOrd="0" destOrd="0" presId="urn:microsoft.com/office/officeart/2005/8/layout/hierarchy1"/>
+    <dgm:cxn modelId="{4282AAFA-AD76-4D3D-9109-3CCDE4ECFEC7}" type="presParOf" srcId="{AC94CAD0-A771-428C-A537-8123F1537F99}" destId="{F9B11807-1957-40DB-B27E-E4D4008E7AA8}" srcOrd="0" destOrd="0" presId="urn:microsoft.com/office/officeart/2005/8/layout/hierarchy1"/>
+    <dgm:cxn modelId="{0A511273-9DA9-4886-B0DB-3ABB7E3E21ED}" type="presParOf" srcId="{AC94CAD0-A771-428C-A537-8123F1537F99}" destId="{67ADBE26-771E-4A6B-9023-BCC7109F4090}" srcOrd="1" destOrd="0" presId="urn:microsoft.com/office/officeart/2005/8/layout/hierarchy1"/>
+    <dgm:cxn modelId="{BF717551-78E6-45E3-9BDE-AC9A2AC2F550}" type="presParOf" srcId="{3EC228E7-FF18-49D7-ADE2-3E8A90054093}" destId="{304003B9-3652-4364-9371-05143AAF7A71}" srcOrd="1" destOrd="0" presId="urn:microsoft.com/office/officeart/2005/8/layout/hierarchy1"/>
+    <dgm:cxn modelId="{E0992F9C-EA98-45FD-BDE3-95B9FDD58D5E}" type="presParOf" srcId="{B81DBA97-D4A8-4A3D-9C15-77A5965A97C0}" destId="{510DC88C-166F-4692-B749-5BB9958EDD8D}" srcOrd="4" destOrd="0" presId="urn:microsoft.com/office/officeart/2005/8/layout/hierarchy1"/>
+    <dgm:cxn modelId="{9D713105-4BF7-40B9-8F53-FA7DDA7CD30A}" type="presParOf" srcId="{B81DBA97-D4A8-4A3D-9C15-77A5965A97C0}" destId="{68154126-A644-4CDB-A513-2C98E4CE436B}" srcOrd="5" destOrd="0" presId="urn:microsoft.com/office/officeart/2005/8/layout/hierarchy1"/>
+    <dgm:cxn modelId="{2D6BEFC7-4E77-4E8C-926D-4BB7B9353691}" type="presParOf" srcId="{68154126-A644-4CDB-A513-2C98E4CE436B}" destId="{F32B0A1E-D1EA-4BE7-BE0F-3DCF8F4F1EBC}" srcOrd="0" destOrd="0" presId="urn:microsoft.com/office/officeart/2005/8/layout/hierarchy1"/>
+    <dgm:cxn modelId="{1EEDC89C-1111-486B-851A-53CF3F736BA8}" type="presParOf" srcId="{F32B0A1E-D1EA-4BE7-BE0F-3DCF8F4F1EBC}" destId="{F5E69A91-86CF-41F5-BB25-5BA27FEBED64}" srcOrd="0" destOrd="0" presId="urn:microsoft.com/office/officeart/2005/8/layout/hierarchy1"/>
+    <dgm:cxn modelId="{886C5E4E-12CE-41CD-BBED-28B8965955D7}" type="presParOf" srcId="{F32B0A1E-D1EA-4BE7-BE0F-3DCF8F4F1EBC}" destId="{10EFA6DE-157A-411F-9EB7-C5B48941DFA5}" srcOrd="1" destOrd="0" presId="urn:microsoft.com/office/officeart/2005/8/layout/hierarchy1"/>
+    <dgm:cxn modelId="{F0D36C5F-0380-4A38-B5DD-80DFAC140B0A}" type="presParOf" srcId="{68154126-A644-4CDB-A513-2C98E4CE436B}" destId="{A88EB797-FDF2-47A3-942A-91C8E33A53FC}" srcOrd="1" destOrd="0" presId="urn:microsoft.com/office/officeart/2005/8/layout/hierarchy1"/>
+    <dgm:cxn modelId="{BF2C0F48-D006-495F-953F-276C79D0A015}" type="presParOf" srcId="{B81DBA97-D4A8-4A3D-9C15-77A5965A97C0}" destId="{C9C27CE7-57C5-4951-B5AA-5AC8742288CD}" srcOrd="6" destOrd="0" presId="urn:microsoft.com/office/officeart/2005/8/layout/hierarchy1"/>
+    <dgm:cxn modelId="{F064C7F0-7535-4D62-B38B-19E3E8FC2AE7}" type="presParOf" srcId="{B81DBA97-D4A8-4A3D-9C15-77A5965A97C0}" destId="{122D0429-622E-4122-8E86-B7EE83ADF697}" srcOrd="7" destOrd="0" presId="urn:microsoft.com/office/officeart/2005/8/layout/hierarchy1"/>
+    <dgm:cxn modelId="{6BCBB829-4178-453D-945E-C25D5A96EB25}" type="presParOf" srcId="{122D0429-622E-4122-8E86-B7EE83ADF697}" destId="{6EECFEBA-1359-4755-B477-F006EE01BA25}" srcOrd="0" destOrd="0" presId="urn:microsoft.com/office/officeart/2005/8/layout/hierarchy1"/>
+    <dgm:cxn modelId="{60291F40-C39E-4828-8041-E34B72FEDDE9}" type="presParOf" srcId="{6EECFEBA-1359-4755-B477-F006EE01BA25}" destId="{669DFC5C-428D-42A9-B6F0-BF145A27118A}" srcOrd="0" destOrd="0" presId="urn:microsoft.com/office/officeart/2005/8/layout/hierarchy1"/>
+    <dgm:cxn modelId="{A8FB45D7-917A-4F74-8401-851D07F92432}" type="presParOf" srcId="{6EECFEBA-1359-4755-B477-F006EE01BA25}" destId="{7A254705-A2C8-48AF-B9C3-C52CCF78042A}" srcOrd="1" destOrd="0" presId="urn:microsoft.com/office/officeart/2005/8/layout/hierarchy1"/>
+    <dgm:cxn modelId="{563A1926-E731-4137-B177-107D3CFA58D1}" type="presParOf" srcId="{122D0429-622E-4122-8E86-B7EE83ADF697}" destId="{1B4FF7A9-8D7A-404F-8DE7-D303507CBC70}" srcOrd="1" destOrd="0" presId="urn:microsoft.com/office/officeart/2005/8/layout/hierarchy1"/>
   </dgm:cxnLst>
   <dgm:bg/>
   <dgm:whole/>
@@ -12823,31 +13388,31 @@
   </dgm:ptLst>
   <dgm:cxnLst>
     <dgm:cxn modelId="{C45BE9C3-BBAF-428B-9924-686F9A3448AE}" srcId="{A8EECC21-3259-4EFD-AF3E-EBFE0958A9A4}" destId="{CEF3790C-C0D6-418A-8B36-90947DCA8523}" srcOrd="0" destOrd="0" parTransId="{EA1BDB95-3B10-49E9-846A-E0B7D14F30DA}" sibTransId="{7E43B353-37E7-46B7-A96A-3A55CB2E5678}"/>
-    <dgm:cxn modelId="{087EA37A-C542-481D-B7B7-D7097F049BFB}" type="presOf" srcId="{57EBE25F-7BE5-437D-A682-67B4F1677AE6}" destId="{90FB2133-5059-448E-8047-AC24D25C3B61}" srcOrd="0" destOrd="0" presId="urn:microsoft.com/office/officeart/2005/8/layout/hierarchy1"/>
-    <dgm:cxn modelId="{EEED06CB-EBC8-42E8-9123-C656AFC78FB4}" type="presOf" srcId="{19B3C7D1-C4DA-425E-9980-82471566DCDF}" destId="{67ADBE26-771E-4A6B-9023-BCC7109F4090}" srcOrd="0" destOrd="0" presId="urn:microsoft.com/office/officeart/2005/8/layout/hierarchy1"/>
+    <dgm:cxn modelId="{1E1409BB-299B-43BA-BF5F-5DB2A9027E9A}" type="presOf" srcId="{CEF3790C-C0D6-418A-8B36-90947DCA8523}" destId="{BFF98031-F96A-4E27-9599-991A504EA903}" srcOrd="0" destOrd="0" presId="urn:microsoft.com/office/officeart/2005/8/layout/hierarchy1"/>
+    <dgm:cxn modelId="{CE7F1AC4-8F81-42CF-BEDB-4C86101A8C8A}" type="presOf" srcId="{57EBE25F-7BE5-437D-A682-67B4F1677AE6}" destId="{90FB2133-5059-448E-8047-AC24D25C3B61}" srcOrd="0" destOrd="0" presId="urn:microsoft.com/office/officeart/2005/8/layout/hierarchy1"/>
     <dgm:cxn modelId="{1A4FD16E-45BF-459A-9083-CDEA5AFA4651}" srcId="{CEF3790C-C0D6-418A-8B36-90947DCA8523}" destId="{19B3C7D1-C4DA-425E-9980-82471566DCDF}" srcOrd="1" destOrd="0" parTransId="{3F4923BE-46E1-4B09-BC0E-C09AA0D42FFB}" sibTransId="{83A02571-76E4-4E7B-B00A-17C2EBA5CB89}"/>
-    <dgm:cxn modelId="{59FB3212-52A0-4E65-A1FD-F21722C4BAC7}" type="presOf" srcId="{200346F6-F403-455B-B550-38D214683527}" destId="{195FADD2-4CBB-42B3-88BE-6A31E53CE3BC}" srcOrd="0" destOrd="0" presId="urn:microsoft.com/office/officeart/2005/8/layout/hierarchy1"/>
-    <dgm:cxn modelId="{98D1AC96-F138-4FAB-9F1B-DBBE83B5A310}" type="presOf" srcId="{3F4923BE-46E1-4B09-BC0E-C09AA0D42FFB}" destId="{0602849E-4454-4417-8D5A-15C689AACAAF}" srcOrd="0" destOrd="0" presId="urn:microsoft.com/office/officeart/2005/8/layout/hierarchy1"/>
-    <dgm:cxn modelId="{E9F1B14A-E624-4E50-BAF5-357CA48A567D}" type="presOf" srcId="{CEF3790C-C0D6-418A-8B36-90947DCA8523}" destId="{BFF98031-F96A-4E27-9599-991A504EA903}" srcOrd="0" destOrd="0" presId="urn:microsoft.com/office/officeart/2005/8/layout/hierarchy1"/>
+    <dgm:cxn modelId="{211603DB-0B79-444F-BCE9-8B2F7A1DA1D7}" type="presOf" srcId="{3F4923BE-46E1-4B09-BC0E-C09AA0D42FFB}" destId="{0602849E-4454-4417-8D5A-15C689AACAAF}" srcOrd="0" destOrd="0" presId="urn:microsoft.com/office/officeart/2005/8/layout/hierarchy1"/>
+    <dgm:cxn modelId="{8737FA74-5EAF-4CC4-8C1B-CF3E035DE14C}" type="presOf" srcId="{200346F6-F403-455B-B550-38D214683527}" destId="{195FADD2-4CBB-42B3-88BE-6A31E53CE3BC}" srcOrd="0" destOrd="0" presId="urn:microsoft.com/office/officeart/2005/8/layout/hierarchy1"/>
     <dgm:cxn modelId="{8F429596-4645-4047-906C-CE1F8B530650}" srcId="{CEF3790C-C0D6-418A-8B36-90947DCA8523}" destId="{57EBE25F-7BE5-437D-A682-67B4F1677AE6}" srcOrd="0" destOrd="0" parTransId="{200346F6-F403-455B-B550-38D214683527}" sibTransId="{059BDB1F-314F-4271-B041-190BCC61ABD2}"/>
-    <dgm:cxn modelId="{CFC80649-EAED-4CB3-9027-DECDF3813527}" type="presOf" srcId="{A8EECC21-3259-4EFD-AF3E-EBFE0958A9A4}" destId="{72674816-DC3F-4FFE-8254-4877DD323B84}" srcOrd="0" destOrd="0" presId="urn:microsoft.com/office/officeart/2005/8/layout/hierarchy1"/>
-    <dgm:cxn modelId="{E2D2BC61-58F5-4EAD-986A-E85C44DA4FBD}" type="presParOf" srcId="{72674816-DC3F-4FFE-8254-4877DD323B84}" destId="{0CF91BF7-202C-4787-A7CA-CC2C51E9C036}" srcOrd="0" destOrd="0" presId="urn:microsoft.com/office/officeart/2005/8/layout/hierarchy1"/>
-    <dgm:cxn modelId="{8E382A69-8F07-4AB4-AB73-45CBE626CECB}" type="presParOf" srcId="{0CF91BF7-202C-4787-A7CA-CC2C51E9C036}" destId="{C6419505-EB48-4FEC-9E77-51A4EE23E282}" srcOrd="0" destOrd="0" presId="urn:microsoft.com/office/officeart/2005/8/layout/hierarchy1"/>
-    <dgm:cxn modelId="{58980F14-B052-4974-B46A-A17DA645D0E4}" type="presParOf" srcId="{C6419505-EB48-4FEC-9E77-51A4EE23E282}" destId="{81833ECD-EC68-4E21-9616-FD9C299F4CF2}" srcOrd="0" destOrd="0" presId="urn:microsoft.com/office/officeart/2005/8/layout/hierarchy1"/>
-    <dgm:cxn modelId="{D7A9510B-B576-45D1-89A0-5FC4440F0206}" type="presParOf" srcId="{C6419505-EB48-4FEC-9E77-51A4EE23E282}" destId="{BFF98031-F96A-4E27-9599-991A504EA903}" srcOrd="1" destOrd="0" presId="urn:microsoft.com/office/officeart/2005/8/layout/hierarchy1"/>
-    <dgm:cxn modelId="{749CBDD2-EAE7-4ECA-B860-7ED89925DF85}" type="presParOf" srcId="{0CF91BF7-202C-4787-A7CA-CC2C51E9C036}" destId="{B81DBA97-D4A8-4A3D-9C15-77A5965A97C0}" srcOrd="1" destOrd="0" presId="urn:microsoft.com/office/officeart/2005/8/layout/hierarchy1"/>
-    <dgm:cxn modelId="{BF8DB11A-0F79-4CF2-98A4-AEA43B36D33F}" type="presParOf" srcId="{B81DBA97-D4A8-4A3D-9C15-77A5965A97C0}" destId="{195FADD2-4CBB-42B3-88BE-6A31E53CE3BC}" srcOrd="0" destOrd="0" presId="urn:microsoft.com/office/officeart/2005/8/layout/hierarchy1"/>
-    <dgm:cxn modelId="{736AE47B-569F-4E39-B564-570E787BE03D}" type="presParOf" srcId="{B81DBA97-D4A8-4A3D-9C15-77A5965A97C0}" destId="{813434B0-31A5-4AF4-8187-5C98C2FBE1C2}" srcOrd="1" destOrd="0" presId="urn:microsoft.com/office/officeart/2005/8/layout/hierarchy1"/>
-    <dgm:cxn modelId="{2DAA88FF-E3BD-48F2-99C9-682F180CCB27}" type="presParOf" srcId="{813434B0-31A5-4AF4-8187-5C98C2FBE1C2}" destId="{5FE3A045-64BE-40A3-8190-27F65D6A14A2}" srcOrd="0" destOrd="0" presId="urn:microsoft.com/office/officeart/2005/8/layout/hierarchy1"/>
-    <dgm:cxn modelId="{F6C3CA11-F378-4ACC-8ADC-1AC2915F1D26}" type="presParOf" srcId="{5FE3A045-64BE-40A3-8190-27F65D6A14A2}" destId="{BA8848B1-7E76-4A2F-917B-CE4F0727E997}" srcOrd="0" destOrd="0" presId="urn:microsoft.com/office/officeart/2005/8/layout/hierarchy1"/>
-    <dgm:cxn modelId="{B62847BF-260B-412C-ACFC-EA628D814C14}" type="presParOf" srcId="{5FE3A045-64BE-40A3-8190-27F65D6A14A2}" destId="{90FB2133-5059-448E-8047-AC24D25C3B61}" srcOrd="1" destOrd="0" presId="urn:microsoft.com/office/officeart/2005/8/layout/hierarchy1"/>
-    <dgm:cxn modelId="{5A734801-8863-47CE-BB44-39BF09D01B93}" type="presParOf" srcId="{813434B0-31A5-4AF4-8187-5C98C2FBE1C2}" destId="{FBCEB396-1835-4FC7-8B6B-6E586C8685B4}" srcOrd="1" destOrd="0" presId="urn:microsoft.com/office/officeart/2005/8/layout/hierarchy1"/>
-    <dgm:cxn modelId="{1707BA85-5A3D-48D4-B04D-569FCC4238EE}" type="presParOf" srcId="{B81DBA97-D4A8-4A3D-9C15-77A5965A97C0}" destId="{0602849E-4454-4417-8D5A-15C689AACAAF}" srcOrd="2" destOrd="0" presId="urn:microsoft.com/office/officeart/2005/8/layout/hierarchy1"/>
-    <dgm:cxn modelId="{47BCB8F2-BB9C-4851-B15B-2860A0C12905}" type="presParOf" srcId="{B81DBA97-D4A8-4A3D-9C15-77A5965A97C0}" destId="{3EC228E7-FF18-49D7-ADE2-3E8A90054093}" srcOrd="3" destOrd="0" presId="urn:microsoft.com/office/officeart/2005/8/layout/hierarchy1"/>
-    <dgm:cxn modelId="{91D68A5D-C5D2-427D-B324-885782615CFE}" type="presParOf" srcId="{3EC228E7-FF18-49D7-ADE2-3E8A90054093}" destId="{AC94CAD0-A771-428C-A537-8123F1537F99}" srcOrd="0" destOrd="0" presId="urn:microsoft.com/office/officeart/2005/8/layout/hierarchy1"/>
-    <dgm:cxn modelId="{8B06D913-E165-4F78-855C-835E5773533D}" type="presParOf" srcId="{AC94CAD0-A771-428C-A537-8123F1537F99}" destId="{F9B11807-1957-40DB-B27E-E4D4008E7AA8}" srcOrd="0" destOrd="0" presId="urn:microsoft.com/office/officeart/2005/8/layout/hierarchy1"/>
-    <dgm:cxn modelId="{8EB54400-ECB9-4905-A5BA-6D142A81D2E3}" type="presParOf" srcId="{AC94CAD0-A771-428C-A537-8123F1537F99}" destId="{67ADBE26-771E-4A6B-9023-BCC7109F4090}" srcOrd="1" destOrd="0" presId="urn:microsoft.com/office/officeart/2005/8/layout/hierarchy1"/>
-    <dgm:cxn modelId="{27CA4E80-A8C5-4C1B-8E7F-60378352AD74}" type="presParOf" srcId="{3EC228E7-FF18-49D7-ADE2-3E8A90054093}" destId="{304003B9-3652-4364-9371-05143AAF7A71}" srcOrd="1" destOrd="0" presId="urn:microsoft.com/office/officeart/2005/8/layout/hierarchy1"/>
+    <dgm:cxn modelId="{C4E9A786-23F8-4766-9388-FC13CDCD0C93}" type="presOf" srcId="{19B3C7D1-C4DA-425E-9980-82471566DCDF}" destId="{67ADBE26-771E-4A6B-9023-BCC7109F4090}" srcOrd="0" destOrd="0" presId="urn:microsoft.com/office/officeart/2005/8/layout/hierarchy1"/>
+    <dgm:cxn modelId="{C9726522-9776-409C-9296-3968D5A6CE99}" type="presOf" srcId="{A8EECC21-3259-4EFD-AF3E-EBFE0958A9A4}" destId="{72674816-DC3F-4FFE-8254-4877DD323B84}" srcOrd="0" destOrd="0" presId="urn:microsoft.com/office/officeart/2005/8/layout/hierarchy1"/>
+    <dgm:cxn modelId="{232A23F5-CAA8-4FB4-AA28-D02446F8BDE1}" type="presParOf" srcId="{72674816-DC3F-4FFE-8254-4877DD323B84}" destId="{0CF91BF7-202C-4787-A7CA-CC2C51E9C036}" srcOrd="0" destOrd="0" presId="urn:microsoft.com/office/officeart/2005/8/layout/hierarchy1"/>
+    <dgm:cxn modelId="{9B2F3E3E-1F38-44F8-9467-754ADE1F0135}" type="presParOf" srcId="{0CF91BF7-202C-4787-A7CA-CC2C51E9C036}" destId="{C6419505-EB48-4FEC-9E77-51A4EE23E282}" srcOrd="0" destOrd="0" presId="urn:microsoft.com/office/officeart/2005/8/layout/hierarchy1"/>
+    <dgm:cxn modelId="{56F833E6-6C48-4C52-AC4F-D0D77874970F}" type="presParOf" srcId="{C6419505-EB48-4FEC-9E77-51A4EE23E282}" destId="{81833ECD-EC68-4E21-9616-FD9C299F4CF2}" srcOrd="0" destOrd="0" presId="urn:microsoft.com/office/officeart/2005/8/layout/hierarchy1"/>
+    <dgm:cxn modelId="{E08D7E7A-111B-4854-9DF4-AF1267BF25EC}" type="presParOf" srcId="{C6419505-EB48-4FEC-9E77-51A4EE23E282}" destId="{BFF98031-F96A-4E27-9599-991A504EA903}" srcOrd="1" destOrd="0" presId="urn:microsoft.com/office/officeart/2005/8/layout/hierarchy1"/>
+    <dgm:cxn modelId="{3F73E14C-60FE-4558-A1C0-5D75DD092A60}" type="presParOf" srcId="{0CF91BF7-202C-4787-A7CA-CC2C51E9C036}" destId="{B81DBA97-D4A8-4A3D-9C15-77A5965A97C0}" srcOrd="1" destOrd="0" presId="urn:microsoft.com/office/officeart/2005/8/layout/hierarchy1"/>
+    <dgm:cxn modelId="{277CC7C7-2DE3-4EAE-AB8F-08ED88CBB9E8}" type="presParOf" srcId="{B81DBA97-D4A8-4A3D-9C15-77A5965A97C0}" destId="{195FADD2-4CBB-42B3-88BE-6A31E53CE3BC}" srcOrd="0" destOrd="0" presId="urn:microsoft.com/office/officeart/2005/8/layout/hierarchy1"/>
+    <dgm:cxn modelId="{DE465638-CBAA-4431-BAB7-41A355412C9C}" type="presParOf" srcId="{B81DBA97-D4A8-4A3D-9C15-77A5965A97C0}" destId="{813434B0-31A5-4AF4-8187-5C98C2FBE1C2}" srcOrd="1" destOrd="0" presId="urn:microsoft.com/office/officeart/2005/8/layout/hierarchy1"/>
+    <dgm:cxn modelId="{176201E5-53D6-4FDA-AB22-C35422234164}" type="presParOf" srcId="{813434B0-31A5-4AF4-8187-5C98C2FBE1C2}" destId="{5FE3A045-64BE-40A3-8190-27F65D6A14A2}" srcOrd="0" destOrd="0" presId="urn:microsoft.com/office/officeart/2005/8/layout/hierarchy1"/>
+    <dgm:cxn modelId="{7DCC0F1D-D7F6-421F-A237-CAC7F2648C65}" type="presParOf" srcId="{5FE3A045-64BE-40A3-8190-27F65D6A14A2}" destId="{BA8848B1-7E76-4A2F-917B-CE4F0727E997}" srcOrd="0" destOrd="0" presId="urn:microsoft.com/office/officeart/2005/8/layout/hierarchy1"/>
+    <dgm:cxn modelId="{55C4248C-70FA-46F8-AB9C-8A4EB334F61B}" type="presParOf" srcId="{5FE3A045-64BE-40A3-8190-27F65D6A14A2}" destId="{90FB2133-5059-448E-8047-AC24D25C3B61}" srcOrd="1" destOrd="0" presId="urn:microsoft.com/office/officeart/2005/8/layout/hierarchy1"/>
+    <dgm:cxn modelId="{80B316FB-C632-40E9-B5FA-7C0C085C8F67}" type="presParOf" srcId="{813434B0-31A5-4AF4-8187-5C98C2FBE1C2}" destId="{FBCEB396-1835-4FC7-8B6B-6E586C8685B4}" srcOrd="1" destOrd="0" presId="urn:microsoft.com/office/officeart/2005/8/layout/hierarchy1"/>
+    <dgm:cxn modelId="{932DE637-D0B2-4E29-8510-08A6C04DBFC2}" type="presParOf" srcId="{B81DBA97-D4A8-4A3D-9C15-77A5965A97C0}" destId="{0602849E-4454-4417-8D5A-15C689AACAAF}" srcOrd="2" destOrd="0" presId="urn:microsoft.com/office/officeart/2005/8/layout/hierarchy1"/>
+    <dgm:cxn modelId="{06D4586C-85B4-4B31-B4BA-E58916B0C72C}" type="presParOf" srcId="{B81DBA97-D4A8-4A3D-9C15-77A5965A97C0}" destId="{3EC228E7-FF18-49D7-ADE2-3E8A90054093}" srcOrd="3" destOrd="0" presId="urn:microsoft.com/office/officeart/2005/8/layout/hierarchy1"/>
+    <dgm:cxn modelId="{A97C610D-B988-4643-9D73-EC164D118522}" type="presParOf" srcId="{3EC228E7-FF18-49D7-ADE2-3E8A90054093}" destId="{AC94CAD0-A771-428C-A537-8123F1537F99}" srcOrd="0" destOrd="0" presId="urn:microsoft.com/office/officeart/2005/8/layout/hierarchy1"/>
+    <dgm:cxn modelId="{494EC004-E39C-4AB3-9FBB-04CA956689FA}" type="presParOf" srcId="{AC94CAD0-A771-428C-A537-8123F1537F99}" destId="{F9B11807-1957-40DB-B27E-E4D4008E7AA8}" srcOrd="0" destOrd="0" presId="urn:microsoft.com/office/officeart/2005/8/layout/hierarchy1"/>
+    <dgm:cxn modelId="{ADED555D-0E34-4B31-9084-680D515D6969}" type="presParOf" srcId="{AC94CAD0-A771-428C-A537-8123F1537F99}" destId="{67ADBE26-771E-4A6B-9023-BCC7109F4090}" srcOrd="1" destOrd="0" presId="urn:microsoft.com/office/officeart/2005/8/layout/hierarchy1"/>
+    <dgm:cxn modelId="{16927722-1D5C-4EBF-85E1-8B05A8709613}" type="presParOf" srcId="{3EC228E7-FF18-49D7-ADE2-3E8A90054093}" destId="{304003B9-3652-4364-9371-05143AAF7A71}" srcOrd="1" destOrd="0" presId="urn:microsoft.com/office/officeart/2005/8/layout/hierarchy1"/>
   </dgm:cxnLst>
   <dgm:bg/>
   <dgm:whole/>
@@ -21871,7 +22436,7 @@
 </file>
 
 <file path=customXml/itemProps1.xml><?xml version="1.0" encoding="utf-8"?>
-<ds:datastoreItem xmlns:ds="http://schemas.openxmlformats.org/officeDocument/2006/customXml" ds:itemID="{0B27A2A3-6DDB-4717-8A3F-63C1C72789EA}">
+<ds:datastoreItem xmlns:ds="http://schemas.openxmlformats.org/officeDocument/2006/customXml" ds:itemID="{794D7182-6259-4E40-9CEE-AE547D8B0ACB}">
   <ds:schemaRefs>
     <ds:schemaRef ds:uri="http://schemas.openxmlformats.org/officeDocument/2006/bibliography"/>
   </ds:schemaRefs>

</xml_diff>